<commit_message>
Correccion formulas tema 1
</commit_message>
<xml_diff>
--- a/fuentes/contenidos/grado11/guion03/MA_11_03_CO_REC10.docx
+++ b/fuentes/contenidos/grado11/guion03/MA_11_03_CO_REC10.docx
@@ -81,7 +81,27 @@
           <w:szCs w:val="18"/>
           <w:highlight w:val="green"/>
         </w:rPr>
-        <w:t>Nombre del guión a que corresponde el ejercicio</w:t>
+        <w:t xml:space="preserve">Nombre del </w:t>
+      </w:r>
+      <w:proofErr w:type="spellStart"/>
+      <w:r>
+        <w:rPr>
+          <w:rFonts w:ascii="Arial" w:hAnsi="Arial"/>
+          <w:sz w:val="18"/>
+          <w:szCs w:val="18"/>
+          <w:highlight w:val="green"/>
+        </w:rPr>
+        <w:t>guión</w:t>
+      </w:r>
+      <w:proofErr w:type="spellEnd"/>
+      <w:r>
+        <w:rPr>
+          <w:rFonts w:ascii="Arial" w:hAnsi="Arial"/>
+          <w:sz w:val="18"/>
+          <w:szCs w:val="18"/>
+          <w:highlight w:val="green"/>
+        </w:rPr>
+        <w:t xml:space="preserve"> a que corresponde el ejercicio</w:t>
       </w:r>
       <w:r>
         <w:rPr>
@@ -262,165 +282,148 @@
           <w:rFonts w:ascii="Times New Roman" w:hAnsi="Times New Roman" w:cs="Times New Roman"/>
           <w:color w:val="000000"/>
         </w:rPr>
-        <w:t>de o infinitamente pequeño</w:t>
-      </w:r>
-    </w:p>
-    <w:p>
-      <w:pPr>
-        <w:rPr>
-          <w:rFonts w:ascii="Arial" w:hAnsi="Arial" w:cs="Arial"/>
-          <w:sz w:val="18"/>
-          <w:szCs w:val="18"/>
-        </w:rPr>
-      </w:pPr>
-    </w:p>
-    <w:p>
-      <w:pPr>
-        <w:rPr>
-          <w:rFonts w:ascii="Arial" w:hAnsi="Arial"/>
-          <w:sz w:val="18"/>
-          <w:szCs w:val="18"/>
-        </w:rPr>
-      </w:pPr>
-      <w:r>
-        <w:rPr>
-          <w:rFonts w:ascii="Arial" w:hAnsi="Arial"/>
-          <w:b/>
-          <w:color w:val="FF0000"/>
-          <w:sz w:val="18"/>
-          <w:szCs w:val="18"/>
-        </w:rPr>
-        <w:t>*</w:t>
-      </w:r>
-      <w:r>
-        <w:rPr>
-          <w:rFonts w:ascii="Arial" w:hAnsi="Arial"/>
-          <w:sz w:val="18"/>
-          <w:szCs w:val="18"/>
-        </w:rPr>
-        <w:t xml:space="preserve"> </w:t>
-      </w:r>
-      <w:r>
-        <w:rPr>
-          <w:rFonts w:ascii="Arial" w:hAnsi="Arial"/>
-          <w:sz w:val="18"/>
-          <w:szCs w:val="18"/>
-          <w:highlight w:val="green"/>
-        </w:rPr>
-        <w:t>Descripción del recurso</w:t>
-      </w:r>
-      <w:r>
-        <w:rPr>
-          <w:rFonts w:ascii="Arial" w:hAnsi="Arial"/>
-          <w:sz w:val="18"/>
-          <w:szCs w:val="18"/>
-        </w:rPr>
-        <w:t xml:space="preserve"> </w:t>
-      </w:r>
-    </w:p>
-    <w:p>
-      <w:pPr>
-        <w:rPr>
-          <w:rFonts w:ascii="Arial" w:hAnsi="Arial" w:cs="Arial"/>
-          <w:sz w:val="18"/>
-          <w:szCs w:val="18"/>
-        </w:rPr>
-      </w:pPr>
-    </w:p>
-    <w:p>
-      <w:pPr>
+        <w:t>de e</w:t>
+      </w:r>
+      <w:r>
         <w:rPr>
           <w:rFonts w:ascii="Times New Roman" w:hAnsi="Times New Roman" w:cs="Times New Roman"/>
           <w:color w:val="000000"/>
         </w:rPr>
-      </w:pPr>
-      <w:r>
+        <w:t xml:space="preserve"> infinitamente pequeño</w:t>
+      </w:r>
+    </w:p>
+    <w:p>
+      <w:pPr>
+        <w:rPr>
+          <w:rFonts w:ascii="Arial" w:hAnsi="Arial" w:cs="Arial"/>
+          <w:sz w:val="18"/>
+          <w:szCs w:val="18"/>
+        </w:rPr>
+      </w:pPr>
+    </w:p>
+    <w:p>
+      <w:pPr>
+        <w:rPr>
+          <w:rFonts w:ascii="Arial" w:hAnsi="Arial"/>
+          <w:sz w:val="18"/>
+          <w:szCs w:val="18"/>
+        </w:rPr>
+      </w:pPr>
+      <w:r>
+        <w:rPr>
+          <w:rFonts w:ascii="Arial" w:hAnsi="Arial"/>
+          <w:b/>
+          <w:color w:val="FF0000"/>
+          <w:sz w:val="18"/>
+          <w:szCs w:val="18"/>
+        </w:rPr>
+        <w:t>*</w:t>
+      </w:r>
+      <w:r>
+        <w:rPr>
+          <w:rFonts w:ascii="Arial" w:hAnsi="Arial"/>
+          <w:sz w:val="18"/>
+          <w:szCs w:val="18"/>
+        </w:rPr>
+        <w:t xml:space="preserve"> </w:t>
+      </w:r>
+      <w:r>
+        <w:rPr>
+          <w:rFonts w:ascii="Arial" w:hAnsi="Arial"/>
+          <w:sz w:val="18"/>
+          <w:szCs w:val="18"/>
+          <w:highlight w:val="green"/>
+        </w:rPr>
+        <w:t>Descripción del recurso</w:t>
+      </w:r>
+      <w:r>
+        <w:rPr>
+          <w:rFonts w:ascii="Arial" w:hAnsi="Arial"/>
+          <w:sz w:val="18"/>
+          <w:szCs w:val="18"/>
+        </w:rPr>
+        <w:t xml:space="preserve"> </w:t>
+      </w:r>
+    </w:p>
+    <w:p>
+      <w:pPr>
+        <w:rPr>
+          <w:rFonts w:ascii="Arial" w:hAnsi="Arial" w:cs="Arial"/>
+          <w:sz w:val="18"/>
+          <w:szCs w:val="18"/>
+        </w:rPr>
+      </w:pPr>
+    </w:p>
+    <w:p>
+      <w:pPr>
+        <w:jc w:val="both"/>
         <w:rPr>
           <w:rFonts w:ascii="Times New Roman" w:hAnsi="Times New Roman" w:cs="Times New Roman"/>
           <w:color w:val="000000"/>
         </w:rPr>
-        <w:t xml:space="preserve">Interactivo en el que se pretende que el estudiante reconozca que gracias a la densidad y la propiedad </w:t>
-      </w:r>
-      <w:proofErr w:type="spellStart"/>
+      </w:pPr>
+      <w:bookmarkStart w:id="0" w:name="_GoBack"/>
       <w:r>
         <w:rPr>
           <w:rFonts w:ascii="Times New Roman" w:hAnsi="Times New Roman" w:cs="Times New Roman"/>
           <w:color w:val="000000"/>
         </w:rPr>
-        <w:t>arquimediana</w:t>
-      </w:r>
-      <w:proofErr w:type="spellEnd"/>
-      <w:r>
+        <w:t>Interactivo en el que se estudia el infinito desde las cantidades infinitamente grandes e  infinitamente pequeñas</w:t>
+      </w:r>
+    </w:p>
+    <w:bookmarkEnd w:id="0"/>
+    <w:p>
+      <w:pPr>
         <w:rPr>
           <w:rFonts w:ascii="Times New Roman" w:hAnsi="Times New Roman" w:cs="Times New Roman"/>
           <w:color w:val="000000"/>
         </w:rPr>
-        <w:t xml:space="preserve"> de los números reales es posible</w:t>
-      </w:r>
-      <w:r>
-        <w:rPr>
-          <w:rFonts w:ascii="Times New Roman" w:hAnsi="Times New Roman" w:cs="Times New Roman"/>
-          <w:color w:val="000000"/>
+      </w:pPr>
+    </w:p>
+    <w:p>
+      <w:pPr>
+        <w:rPr>
+          <w:rFonts w:ascii="Arial" w:hAnsi="Arial" w:cs="Arial"/>
+          <w:sz w:val="18"/>
+          <w:szCs w:val="18"/>
+        </w:rPr>
+      </w:pPr>
+    </w:p>
+    <w:p>
+      <w:pPr>
+        <w:spacing w:line="480" w:lineRule="auto"/>
+        <w:rPr>
+          <w:rFonts w:ascii="Arial" w:hAnsi="Arial"/>
+          <w:sz w:val="18"/>
+          <w:szCs w:val="18"/>
+        </w:rPr>
+      </w:pPr>
+      <w:r>
+        <w:rPr>
+          <w:rFonts w:ascii="Arial" w:hAnsi="Arial"/>
+          <w:b/>
+          <w:color w:val="FF0000"/>
+          <w:sz w:val="18"/>
+          <w:szCs w:val="18"/>
+        </w:rPr>
+        <w:t>*</w:t>
+      </w:r>
+      <w:r>
+        <w:rPr>
+          <w:rFonts w:ascii="Arial" w:hAnsi="Arial"/>
+          <w:sz w:val="18"/>
+          <w:szCs w:val="18"/>
         </w:rPr>
         <w:t xml:space="preserve"> </w:t>
       </w:r>
       <w:r>
         <w:rPr>
-          <w:rFonts w:ascii="Times New Roman" w:hAnsi="Times New Roman" w:cs="Times New Roman"/>
-          <w:color w:val="000000"/>
-        </w:rPr>
-        <w:t xml:space="preserve">encontrar valores en valor </w:t>
-      </w:r>
-      <w:r>
-        <w:rPr>
-          <w:rFonts w:ascii="Times New Roman" w:hAnsi="Times New Roman" w:cs="Times New Roman"/>
-          <w:color w:val="000000"/>
-        </w:rPr>
-        <w:t>absoluto</w:t>
-      </w:r>
-      <w:r>
-        <w:rPr>
-          <w:rFonts w:ascii="Times New Roman" w:hAnsi="Times New Roman" w:cs="Times New Roman"/>
-          <w:color w:val="000000"/>
-        </w:rPr>
-        <w:t xml:space="preserve"> tan pequeños o grandes como se quiera.</w:t>
-      </w:r>
-    </w:p>
-    <w:p>
-      <w:pPr>
-        <w:rPr>
-          <w:rFonts w:ascii="Times New Roman" w:hAnsi="Times New Roman" w:cs="Times New Roman"/>
-          <w:color w:val="000000"/>
-        </w:rPr>
-      </w:pPr>
-    </w:p>
-    <w:p>
-      <w:pPr>
-        <w:rPr>
-          <w:rFonts w:ascii="Arial" w:hAnsi="Arial" w:cs="Arial"/>
-          <w:sz w:val="18"/>
-          <w:szCs w:val="18"/>
-        </w:rPr>
-      </w:pPr>
-    </w:p>
-    <w:p>
-      <w:pPr>
-        <w:spacing w:line="480" w:lineRule="auto"/>
-        <w:rPr>
-          <w:rFonts w:ascii="Arial" w:hAnsi="Arial"/>
-          <w:sz w:val="18"/>
-          <w:szCs w:val="18"/>
-        </w:rPr>
-      </w:pPr>
-      <w:r>
-        <w:rPr>
-          <w:rFonts w:ascii="Arial" w:hAnsi="Arial"/>
-          <w:b/>
-          <w:color w:val="FF0000"/>
-          <w:sz w:val="18"/>
-          <w:szCs w:val="18"/>
-        </w:rPr>
-        <w:t>*</w:t>
+          <w:rFonts w:ascii="Arial" w:hAnsi="Arial"/>
+          <w:sz w:val="18"/>
+          <w:szCs w:val="18"/>
+          <w:highlight w:val="green"/>
+        </w:rPr>
+        <w:t>Palabras clave del recurso (separadas por comas ",")</w:t>
       </w:r>
       <w:r>
         <w:rPr>
@@ -430,40 +433,33 @@
         </w:rPr>
         <w:t xml:space="preserve"> </w:t>
       </w:r>
-      <w:r>
-        <w:rPr>
-          <w:rFonts w:ascii="Arial" w:hAnsi="Arial"/>
-          <w:sz w:val="18"/>
-          <w:szCs w:val="18"/>
-          <w:highlight w:val="green"/>
-        </w:rPr>
-        <w:t>Palabras clave del recurso (separadas por comas ",")</w:t>
-      </w:r>
-      <w:r>
-        <w:rPr>
-          <w:rFonts w:ascii="Arial" w:hAnsi="Arial"/>
-          <w:sz w:val="18"/>
-          <w:szCs w:val="18"/>
-        </w:rPr>
-        <w:t xml:space="preserve"> </w:t>
-      </w:r>
-    </w:p>
-    <w:p>
-      <w:pPr>
-        <w:rPr>
-          <w:rFonts w:ascii="Arial" w:hAnsi="Arial" w:cs="Arial"/>
-          <w:sz w:val="18"/>
-          <w:szCs w:val="18"/>
-        </w:rPr>
-      </w:pPr>
-      <w:r>
-        <w:rPr>
-          <w:rFonts w:ascii="Arial" w:hAnsi="Arial" w:cs="Arial"/>
-          <w:sz w:val="18"/>
-          <w:szCs w:val="18"/>
-        </w:rPr>
-        <w:t xml:space="preserve">“Infinito” </w:t>
-      </w:r>
+    </w:p>
+    <w:p>
+      <w:pPr>
+        <w:rPr>
+          <w:rFonts w:ascii="Arial" w:hAnsi="Arial" w:cs="Arial"/>
+          <w:sz w:val="18"/>
+          <w:szCs w:val="18"/>
+        </w:rPr>
+      </w:pPr>
+      <w:proofErr w:type="gramStart"/>
+      <w:r>
+        <w:rPr>
+          <w:rFonts w:ascii="Arial" w:hAnsi="Arial" w:cs="Arial"/>
+          <w:sz w:val="18"/>
+          <w:szCs w:val="18"/>
+        </w:rPr>
+        <w:t>i</w:t>
+      </w:r>
+      <w:r>
+        <w:rPr>
+          <w:rFonts w:ascii="Arial" w:hAnsi="Arial" w:cs="Arial"/>
+          <w:sz w:val="18"/>
+          <w:szCs w:val="18"/>
+        </w:rPr>
+        <w:t>nfinito</w:t>
+      </w:r>
+      <w:proofErr w:type="gramEnd"/>
       <w:r>
         <w:rPr>
           <w:rFonts w:ascii="Arial" w:hAnsi="Arial" w:cs="Arial"/>
@@ -478,33 +474,7 @@
           <w:sz w:val="18"/>
           <w:szCs w:val="18"/>
         </w:rPr>
-        <w:t>“</w:t>
-      </w:r>
-      <w:proofErr w:type="spellStart"/>
-      <w:r>
-        <w:rPr>
-          <w:rFonts w:ascii="Arial" w:hAnsi="Arial" w:cs="Arial"/>
-          <w:sz w:val="18"/>
-          <w:szCs w:val="18"/>
-        </w:rPr>
-        <w:t>Infeitesimo</w:t>
-      </w:r>
-      <w:proofErr w:type="spellEnd"/>
-      <w:r>
-        <w:rPr>
-          <w:rFonts w:ascii="Arial" w:hAnsi="Arial" w:cs="Arial"/>
-          <w:sz w:val="18"/>
-          <w:szCs w:val="18"/>
-        </w:rPr>
-        <w:t>”</w:t>
-      </w:r>
-      <w:r>
-        <w:rPr>
-          <w:rFonts w:ascii="Arial" w:hAnsi="Arial" w:cs="Arial"/>
-          <w:sz w:val="18"/>
-          <w:szCs w:val="18"/>
-        </w:rPr>
-        <w:t>, “proximidad”</w:t>
+        <w:t>infinitesimal, números reales, proximidad</w:t>
       </w:r>
     </w:p>
     <w:p>
@@ -1915,7 +1885,27 @@
           <w:szCs w:val="18"/>
           <w:highlight w:val="green"/>
         </w:rPr>
-        <w:t>Nivel del ejercicio, 1-Fácil, 2-Medio ó 3-Difícil</w:t>
+        <w:t xml:space="preserve">Nivel del ejercicio, 1-Fácil, 2-Medio </w:t>
+      </w:r>
+      <w:proofErr w:type="spellStart"/>
+      <w:r>
+        <w:rPr>
+          <w:rFonts w:ascii="Arial" w:hAnsi="Arial"/>
+          <w:sz w:val="18"/>
+          <w:szCs w:val="18"/>
+          <w:highlight w:val="green"/>
+        </w:rPr>
+        <w:t>ó</w:t>
+      </w:r>
+      <w:proofErr w:type="spellEnd"/>
+      <w:r>
+        <w:rPr>
+          <w:rFonts w:ascii="Arial" w:hAnsi="Arial"/>
+          <w:sz w:val="18"/>
+          <w:szCs w:val="18"/>
+          <w:highlight w:val="green"/>
+        </w:rPr>
+        <w:t xml:space="preserve"> 3-Difícil</w:t>
       </w:r>
     </w:p>
     <w:p>
@@ -1998,58 +1988,164 @@
           <w:szCs w:val="18"/>
         </w:rPr>
       </w:pPr>
-    </w:p>
-    <w:p>
-      <w:pPr>
+      <w:r>
         <w:rPr>
           <w:rFonts w:ascii="Times New Roman" w:hAnsi="Times New Roman" w:cs="Times New Roman"/>
-          <w:color w:val="000000"/>
-        </w:rPr>
-      </w:pPr>
+          <w:sz w:val="18"/>
+          <w:szCs w:val="18"/>
+        </w:rPr>
+        <w:t xml:space="preserve">Presentar a los estudiantes el concepto de infinito, desde lo infinitamente pequeño y lo infinitamente grande. Con el fin  </w:t>
+      </w:r>
       <w:r>
         <w:rPr>
           <w:rFonts w:ascii="Times New Roman" w:hAnsi="Times New Roman" w:cs="Times New Roman"/>
-          <w:color w:val="000000"/>
-        </w:rPr>
-        <w:t xml:space="preserve">Reconocer la </w:t>
-      </w:r>
-      <w:r>
+          <w:sz w:val="18"/>
+          <w:szCs w:val="18"/>
+        </w:rPr>
+        <w:t>introducir la noción de límite y proximidad a un punto.</w:t>
+      </w:r>
+    </w:p>
+    <w:p>
+      <w:pPr>
+        <w:jc w:val="both"/>
         <w:rPr>
           <w:rFonts w:ascii="Times New Roman" w:hAnsi="Times New Roman" w:cs="Times New Roman"/>
-          <w:color w:val="000000"/>
-        </w:rPr>
-        <w:t xml:space="preserve">densidad y la propiedad </w:t>
+          <w:sz w:val="18"/>
+          <w:szCs w:val="18"/>
+        </w:rPr>
+      </w:pPr>
+    </w:p>
+    <w:p>
+      <w:pPr>
+        <w:jc w:val="both"/>
+        <w:rPr>
+          <w:rFonts w:ascii="Times New Roman" w:hAnsi="Times New Roman" w:cs="Times New Roman"/>
+          <w:sz w:val="18"/>
+          <w:szCs w:val="18"/>
+        </w:rPr>
+      </w:pPr>
+    </w:p>
+    <w:p>
+      <w:pPr>
+        <w:jc w:val="both"/>
+        <w:rPr>
+          <w:rFonts w:ascii="Times New Roman" w:hAnsi="Times New Roman" w:cs="Times New Roman"/>
+          <w:sz w:val="18"/>
+          <w:szCs w:val="18"/>
+        </w:rPr>
+      </w:pPr>
+      <w:r>
+        <w:rPr>
+          <w:rFonts w:ascii="Times New Roman" w:hAnsi="Times New Roman" w:cs="Times New Roman"/>
+          <w:sz w:val="18"/>
+          <w:szCs w:val="18"/>
+        </w:rPr>
+        <w:t>Antes de la presentación:</w:t>
+      </w:r>
+    </w:p>
+    <w:p>
+      <w:pPr>
+        <w:jc w:val="both"/>
+        <w:rPr>
+          <w:rFonts w:ascii="Times New Roman" w:hAnsi="Times New Roman" w:cs="Times New Roman"/>
+          <w:sz w:val="18"/>
+          <w:szCs w:val="18"/>
+        </w:rPr>
+      </w:pPr>
+    </w:p>
+    <w:p>
+      <w:pPr>
+        <w:jc w:val="both"/>
+        <w:rPr>
+          <w:rFonts w:ascii="Times New Roman" w:hAnsi="Times New Roman" w:cs="Times New Roman"/>
+          <w:sz w:val="18"/>
+          <w:szCs w:val="18"/>
+        </w:rPr>
+      </w:pPr>
+      <w:r>
+        <w:rPr>
+          <w:rFonts w:ascii="Times New Roman" w:hAnsi="Times New Roman" w:cs="Times New Roman"/>
+          <w:sz w:val="18"/>
+          <w:szCs w:val="18"/>
+        </w:rPr>
+        <w:t>Se puede cuestionar a los est</w:t>
+      </w:r>
+      <w:r>
+        <w:rPr>
+          <w:rFonts w:ascii="Times New Roman" w:hAnsi="Times New Roman" w:cs="Times New Roman"/>
+          <w:sz w:val="18"/>
+          <w:szCs w:val="18"/>
+        </w:rPr>
+        <w:t xml:space="preserve">udiantes sobre el concepto que </w:t>
+      </w:r>
+      <w:r>
+        <w:rPr>
+          <w:rFonts w:ascii="Times New Roman" w:hAnsi="Times New Roman" w:cs="Times New Roman"/>
+          <w:sz w:val="18"/>
+          <w:szCs w:val="18"/>
+        </w:rPr>
+        <w:t>tiene</w:t>
+      </w:r>
+      <w:r>
+        <w:rPr>
+          <w:rFonts w:ascii="Times New Roman" w:hAnsi="Times New Roman" w:cs="Times New Roman"/>
+          <w:sz w:val="18"/>
+          <w:szCs w:val="18"/>
+        </w:rPr>
+        <w:t>n</w:t>
+      </w:r>
+      <w:r>
+        <w:rPr>
+          <w:rFonts w:ascii="Times New Roman" w:hAnsi="Times New Roman" w:cs="Times New Roman"/>
+          <w:sz w:val="18"/>
+          <w:szCs w:val="18"/>
+        </w:rPr>
+        <w:t xml:space="preserve"> de infinito </w:t>
+      </w:r>
+      <w:r>
+        <w:rPr>
+          <w:rFonts w:ascii="Times New Roman" w:hAnsi="Times New Roman" w:cs="Times New Roman"/>
+          <w:sz w:val="18"/>
+          <w:szCs w:val="18"/>
+        </w:rPr>
+        <w:t xml:space="preserve">para precisar su significado, acudiendo a preguntas como ¿las estrellas en el firmamento son infinitas?, ¿los granos de arena de la tierra son infinitos? ¿Cuál es el número </w:t>
       </w:r>
       <w:proofErr w:type="spellStart"/>
       <w:r>
         <w:rPr>
           <w:rFonts w:ascii="Times New Roman" w:hAnsi="Times New Roman" w:cs="Times New Roman"/>
-          <w:color w:val="000000"/>
-        </w:rPr>
-        <w:t>arquimediana</w:t>
+          <w:sz w:val="18"/>
+          <w:szCs w:val="18"/>
+        </w:rPr>
+        <w:t>mas</w:t>
       </w:r>
       <w:proofErr w:type="spellEnd"/>
       <w:r>
         <w:rPr>
           <w:rFonts w:ascii="Times New Roman" w:hAnsi="Times New Roman" w:cs="Times New Roman"/>
-          <w:color w:val="000000"/>
-        </w:rPr>
-        <w:t xml:space="preserve"> de los números reales</w:t>
+          <w:sz w:val="18"/>
+          <w:szCs w:val="18"/>
+        </w:rPr>
+        <w:t xml:space="preserve"> grande que  podrías mencionar?, ¿Cuál es el número más pequeño que podrías mencionar?</w:t>
       </w:r>
       <w:r>
         <w:rPr>
           <w:rFonts w:ascii="Times New Roman" w:hAnsi="Times New Roman" w:cs="Times New Roman"/>
-          <w:color w:val="000000"/>
-        </w:rPr>
-        <w:t>, y la idea de infinito potencial</w:t>
-      </w:r>
-      <w:r>
+          <w:sz w:val="18"/>
+          <w:szCs w:val="18"/>
+        </w:rPr>
+        <w:t xml:space="preserve">, ¿Lo infinito siempre se refiere a cosas muy grandes? </w:t>
+      </w:r>
+    </w:p>
+    <w:p>
+      <w:pPr>
+        <w:jc w:val="both"/>
         <w:rPr>
           <w:rFonts w:ascii="Times New Roman" w:hAnsi="Times New Roman" w:cs="Times New Roman"/>
-          <w:color w:val="000000"/>
-        </w:rPr>
-        <w:t>.</w:t>
-      </w:r>
+          <w:sz w:val="18"/>
+          <w:szCs w:val="18"/>
+        </w:rPr>
+      </w:pPr>
     </w:p>
     <w:p>
       <w:pPr>
@@ -2060,6 +2156,14 @@
           <w:szCs w:val="18"/>
         </w:rPr>
       </w:pPr>
+      <w:r>
+        <w:rPr>
+          <w:rFonts w:ascii="Times New Roman" w:hAnsi="Times New Roman" w:cs="Times New Roman"/>
+          <w:sz w:val="18"/>
+          <w:szCs w:val="18"/>
+        </w:rPr>
+        <w:t xml:space="preserve">Durante la presentación: </w:t>
+      </w:r>
     </w:p>
     <w:p>
       <w:pPr>
@@ -2070,13 +2174,39 @@
           <w:szCs w:val="18"/>
         </w:rPr>
       </w:pPr>
-      <w:r>
+    </w:p>
+    <w:p>
+      <w:pPr>
+        <w:jc w:val="both"/>
         <w:rPr>
           <w:rFonts w:ascii="Times New Roman" w:hAnsi="Times New Roman" w:cs="Times New Roman"/>
           <w:sz w:val="18"/>
           <w:szCs w:val="18"/>
         </w:rPr>
-        <w:t>Antes de la presentación:</w:t>
+      </w:pPr>
+      <w:r>
+        <w:rPr>
+          <w:rFonts w:ascii="Times New Roman" w:hAnsi="Times New Roman" w:cs="Times New Roman"/>
+          <w:sz w:val="18"/>
+          <w:szCs w:val="18"/>
+        </w:rPr>
+        <w:t>No es necesario esperar a que el estudiante haya observado toda la animación para en</w:t>
+      </w:r>
+      <w:r>
+        <w:rPr>
+          <w:rFonts w:ascii="Times New Roman" w:hAnsi="Times New Roman" w:cs="Times New Roman"/>
+          <w:sz w:val="18"/>
+          <w:szCs w:val="18"/>
+        </w:rPr>
+        <w:t>tablar una discusión, si lo desea en cada una de las pestañas los cuestionamientos realizados pueden servir de material de pequeñas discusiones y socializaciones con los estudiantes que pu</w:t>
+      </w:r>
+      <w:r>
+        <w:rPr>
+          <w:rFonts w:ascii="Times New Roman" w:hAnsi="Times New Roman" w:cs="Times New Roman"/>
+          <w:sz w:val="18"/>
+          <w:szCs w:val="18"/>
+        </w:rPr>
+        <w:t>eden fortalecer la aprehensión</w:t>
       </w:r>
     </w:p>
     <w:p>
@@ -2104,7 +2234,15 @@
           <w:sz w:val="18"/>
           <w:szCs w:val="18"/>
         </w:rPr>
-        <w:t xml:space="preserve">Se puede cuestionar a los estudiantes sobre el concepto que se tiene de infinito,  si bien algo se ha trabajado en cursos y temas anteriores, no se ha precisado que significa algo infinitamente grande o infinitamente pequeño casi siempre se cuenta con una noción intuitiva difícil de describir, ¿que quiere decir que haya algo sea infinito? ¿Qué cosas infinitas podemos encontrar? ¿Lo infinito siempre se refiere a cosas muy grandes? </w:t>
+        <w:t>Después de la presentación</w:t>
+      </w:r>
+      <w:r>
+        <w:rPr>
+          <w:rFonts w:ascii="Times New Roman" w:hAnsi="Times New Roman" w:cs="Times New Roman"/>
+          <w:sz w:val="18"/>
+          <w:szCs w:val="18"/>
+        </w:rPr>
+        <w:t>:</w:t>
       </w:r>
     </w:p>
     <w:p>
@@ -2132,176 +2270,86 @@
           <w:sz w:val="18"/>
           <w:szCs w:val="18"/>
         </w:rPr>
-        <w:t xml:space="preserve">Durante la presentación: </w:t>
-      </w:r>
-    </w:p>
-    <w:p>
-      <w:pPr>
-        <w:jc w:val="both"/>
+        <w:t>Después de ver el interactivo,</w:t>
+      </w:r>
+      <w:r>
         <w:rPr>
           <w:rFonts w:ascii="Times New Roman" w:hAnsi="Times New Roman" w:cs="Times New Roman"/>
           <w:sz w:val="18"/>
           <w:szCs w:val="18"/>
         </w:rPr>
-      </w:pPr>
-    </w:p>
-    <w:p>
-      <w:pPr>
-        <w:jc w:val="both"/>
+        <w:t xml:space="preserve"> </w:t>
+      </w:r>
+      <w:r>
         <w:rPr>
           <w:rFonts w:ascii="Times New Roman" w:hAnsi="Times New Roman" w:cs="Times New Roman"/>
           <w:sz w:val="18"/>
           <w:szCs w:val="18"/>
         </w:rPr>
-      </w:pPr>
+        <w:t>puede dar a sus estudiantes lecturas sobre la idea del infinito para afianzar a un más</w:t>
+      </w:r>
       <w:r>
         <w:rPr>
           <w:rFonts w:ascii="Times New Roman" w:hAnsi="Times New Roman" w:cs="Times New Roman"/>
           <w:sz w:val="18"/>
           <w:szCs w:val="18"/>
         </w:rPr>
-        <w:t>No es necesario esperar a que el estudiante haya observado toda la animación para en</w:t>
-      </w:r>
-      <w:r>
-        <w:rPr>
-          <w:rFonts w:ascii="Times New Roman" w:hAnsi="Times New Roman" w:cs="Times New Roman"/>
-          <w:sz w:val="18"/>
-          <w:szCs w:val="18"/>
-        </w:rPr>
-        <w:t>tablar una discusión, si lo desea en cada una de las pestañas los cuestionamientos realizados pueden servir de material de pequeñas discusiones y socializaciones con los estudiantes que pu</w:t>
-      </w:r>
-      <w:r>
-        <w:rPr>
-          <w:rFonts w:ascii="Times New Roman" w:hAnsi="Times New Roman" w:cs="Times New Roman"/>
-          <w:sz w:val="18"/>
-          <w:szCs w:val="18"/>
-        </w:rPr>
-        <w:t>eden fortalecer la aprehensión</w:t>
-      </w:r>
-    </w:p>
-    <w:p>
-      <w:pPr>
-        <w:jc w:val="both"/>
-        <w:rPr>
-          <w:rFonts w:ascii="Times New Roman" w:hAnsi="Times New Roman" w:cs="Times New Roman"/>
-          <w:sz w:val="18"/>
-          <w:szCs w:val="18"/>
-        </w:rPr>
-      </w:pPr>
-    </w:p>
-    <w:p>
-      <w:pPr>
-        <w:jc w:val="both"/>
-        <w:rPr>
-          <w:rFonts w:ascii="Times New Roman" w:hAnsi="Times New Roman" w:cs="Times New Roman"/>
-          <w:sz w:val="18"/>
-          <w:szCs w:val="18"/>
-        </w:rPr>
-      </w:pPr>
-      <w:r>
-        <w:rPr>
-          <w:rFonts w:ascii="Times New Roman" w:hAnsi="Times New Roman" w:cs="Times New Roman"/>
-          <w:sz w:val="18"/>
-          <w:szCs w:val="18"/>
-        </w:rPr>
-        <w:t>Después de la presentación</w:t>
-      </w:r>
-      <w:r>
-        <w:rPr>
-          <w:rFonts w:ascii="Times New Roman" w:hAnsi="Times New Roman" w:cs="Times New Roman"/>
-          <w:sz w:val="18"/>
-          <w:szCs w:val="18"/>
-        </w:rPr>
-        <w:t>:</w:t>
-      </w:r>
-    </w:p>
-    <w:p>
-      <w:pPr>
-        <w:jc w:val="both"/>
-        <w:rPr>
-          <w:rFonts w:ascii="Times New Roman" w:hAnsi="Times New Roman" w:cs="Times New Roman"/>
-          <w:sz w:val="18"/>
-          <w:szCs w:val="18"/>
-        </w:rPr>
-      </w:pPr>
-    </w:p>
-    <w:p>
-      <w:pPr>
-        <w:jc w:val="both"/>
-        <w:rPr>
-          <w:rFonts w:ascii="Times New Roman" w:hAnsi="Times New Roman" w:cs="Times New Roman"/>
-          <w:sz w:val="18"/>
-          <w:szCs w:val="18"/>
-        </w:rPr>
-      </w:pPr>
-      <w:r>
-        <w:rPr>
-          <w:rFonts w:ascii="Times New Roman" w:hAnsi="Times New Roman" w:cs="Times New Roman"/>
-          <w:sz w:val="18"/>
-          <w:szCs w:val="18"/>
-        </w:rPr>
-        <w:t>Después de ver el interactivo,</w:t>
-      </w:r>
-      <w:r>
-        <w:rPr>
-          <w:rFonts w:ascii="Times New Roman" w:hAnsi="Times New Roman" w:cs="Times New Roman"/>
-          <w:sz w:val="18"/>
-          <w:szCs w:val="18"/>
-        </w:rPr>
-        <w:t xml:space="preserve"> </w:t>
-      </w:r>
-      <w:r>
-        <w:rPr>
-          <w:rFonts w:ascii="Times New Roman" w:hAnsi="Times New Roman" w:cs="Times New Roman"/>
-          <w:sz w:val="18"/>
-          <w:szCs w:val="18"/>
-        </w:rPr>
-        <w:t>puede dar a sus estudiantes lecturas sobre la idea del infinito para afianzar a un más l visto, en particular se recomienda trabajar:</w:t>
-      </w:r>
-    </w:p>
-    <w:p>
-      <w:pPr>
-        <w:jc w:val="both"/>
-        <w:rPr>
-          <w:rFonts w:ascii="Times New Roman" w:hAnsi="Times New Roman" w:cs="Times New Roman"/>
-          <w:sz w:val="18"/>
-          <w:szCs w:val="18"/>
-        </w:rPr>
-      </w:pPr>
-    </w:p>
-    <w:p>
-      <w:pPr>
-        <w:jc w:val="both"/>
-        <w:rPr>
-          <w:rStyle w:val="Hipervnculo"/>
-        </w:rPr>
-      </w:pPr>
+        <w:t xml:space="preserve"> el concepto de infinito, se recomienda trabajar con los estudiantes la siguiente lectura sobre el infinito  </w:t>
+      </w:r>
       <w:hyperlink r:id="rId5" w:history="1">
         <w:r>
           <w:rPr>
             <w:rStyle w:val="Hipervnculo"/>
+            <w:rFonts w:ascii="Times New Roman" w:hAnsi="Times New Roman" w:cs="Times New Roman"/>
+            <w:sz w:val="18"/>
+            <w:szCs w:val="18"/>
           </w:rPr>
-          <w:t>http://www.uv.es/asepuma/XIII/comunica/comunica_30.pdf</w:t>
+          <w:t>[VER]</w:t>
         </w:r>
       </w:hyperlink>
-    </w:p>
-    <w:p>
-      <w:pPr>
-        <w:jc w:val="both"/>
+      <w:r>
         <w:rPr>
           <w:rFonts w:ascii="Times New Roman" w:hAnsi="Times New Roman" w:cs="Times New Roman"/>
           <w:sz w:val="18"/>
           <w:szCs w:val="18"/>
         </w:rPr>
-      </w:pPr>
+        <w:t xml:space="preserve"> y establecer una discusión acerca de las paradojas de </w:t>
+      </w:r>
+      <w:r>
+        <w:rPr>
+          <w:rFonts w:ascii="Times New Roman" w:hAnsi="Times New Roman" w:cs="Times New Roman"/>
+          <w:sz w:val="18"/>
+          <w:szCs w:val="18"/>
+        </w:rPr>
+        <w:t>Zenón</w:t>
+      </w:r>
+      <w:r>
+        <w:rPr>
+          <w:rFonts w:ascii="Times New Roman" w:hAnsi="Times New Roman" w:cs="Times New Roman"/>
+          <w:sz w:val="18"/>
+          <w:szCs w:val="18"/>
+        </w:rPr>
+        <w:t xml:space="preserve"> </w:t>
+      </w:r>
       <w:hyperlink r:id="rId6" w:history="1">
         <w:r>
           <w:rPr>
             <w:rStyle w:val="Hipervnculo"/>
+            <w:rFonts w:ascii="Times New Roman" w:hAnsi="Times New Roman" w:cs="Times New Roman"/>
+            <w:sz w:val="18"/>
+            <w:szCs w:val="18"/>
           </w:rPr>
-          <w:t>http://cipri.info/resources/1BCT-Aporia-Aquiles_y_la_Tortuga_Zenon.pdf</w:t>
+          <w:t>[VER]</w:t>
         </w:r>
       </w:hyperlink>
+      <w:r>
+        <w:rPr>
+          <w:rFonts w:ascii="Times New Roman" w:hAnsi="Times New Roman" w:cs="Times New Roman"/>
+          <w:sz w:val="18"/>
+          <w:szCs w:val="18"/>
+        </w:rPr>
+        <w:t xml:space="preserve"> de manera complementaria</w:t>
+      </w:r>
     </w:p>
     <w:p>
       <w:pPr>
@@ -2322,61 +2370,34 @@
           <w:szCs w:val="18"/>
         </w:rPr>
       </w:pPr>
-      <w:r>
-        <w:rPr>
-          <w:rFonts w:ascii="Times New Roman" w:hAnsi="Times New Roman" w:cs="Times New Roman"/>
-          <w:sz w:val="18"/>
-          <w:szCs w:val="18"/>
-        </w:rPr>
-        <w:t>de manera complementaria.</w:t>
-      </w:r>
     </w:p>
     <w:p>
       <w:pPr>
         <w:jc w:val="both"/>
         <w:rPr>
-          <w:rFonts w:ascii="Times New Roman" w:hAnsi="Times New Roman" w:cs="Times New Roman"/>
-          <w:sz w:val="18"/>
-          <w:szCs w:val="18"/>
-        </w:rPr>
-      </w:pPr>
-    </w:p>
-    <w:p>
-      <w:pPr>
-        <w:jc w:val="both"/>
-        <w:rPr>
-          <w:rFonts w:ascii="Times New Roman" w:hAnsi="Times New Roman" w:cs="Times New Roman"/>
-          <w:sz w:val="18"/>
-          <w:szCs w:val="18"/>
-        </w:rPr>
-      </w:pPr>
-    </w:p>
-    <w:p>
-      <w:pPr>
-        <w:jc w:val="both"/>
-        <w:rPr>
-          <w:rFonts w:ascii="Arial" w:hAnsi="Arial"/>
-          <w:sz w:val="18"/>
-          <w:szCs w:val="18"/>
-        </w:rPr>
-      </w:pPr>
-    </w:p>
-    <w:p>
-      <w:pPr>
-        <w:rPr>
-          <w:rFonts w:ascii="Arial" w:hAnsi="Arial"/>
-          <w:b/>
-          <w:sz w:val="18"/>
-          <w:szCs w:val="18"/>
-        </w:rPr>
-      </w:pPr>
-      <w:r>
-        <w:rPr>
-          <w:rFonts w:ascii="Arial" w:hAnsi="Arial"/>
-          <w:b/>
-          <w:sz w:val="18"/>
-          <w:szCs w:val="18"/>
-        </w:rPr>
+          <w:rFonts w:ascii="Arial" w:hAnsi="Arial"/>
+          <w:sz w:val="18"/>
+          <w:szCs w:val="18"/>
+        </w:rPr>
+      </w:pPr>
+    </w:p>
+    <w:p>
+      <w:pPr>
+        <w:rPr>
+          <w:rFonts w:ascii="Arial" w:hAnsi="Arial"/>
+          <w:b/>
+          <w:sz w:val="18"/>
+          <w:szCs w:val="18"/>
+        </w:rPr>
+      </w:pPr>
+      <w:r>
+        <w:rPr>
+          <w:rFonts w:ascii="Arial" w:hAnsi="Arial"/>
+          <w:b/>
+          <w:sz w:val="18"/>
+          <w:szCs w:val="18"/>
+        </w:rPr>
+        <w:lastRenderedPageBreak/>
         <w:t>FICHA DEL ALUMNO</w:t>
       </w:r>
     </w:p>
@@ -2638,7 +2659,6 @@
         </w:rPr>
         <w:t xml:space="preserve">De la misma forma que con el infinito del concepto de proximidad surgen algunos interrogantes como los siguientes: </w:t>
       </w:r>
-      <w:proofErr w:type="gramStart"/>
       <w:r>
         <w:rPr>
           <w:rFonts w:ascii="Times" w:hAnsi="Times"/>
@@ -2647,22 +2667,12 @@
           <w:szCs w:val="18"/>
           <w:lang w:val="es-ES"/>
         </w:rPr>
-        <w:t>¿</w:t>
-      </w:r>
-      <w:proofErr w:type="gramEnd"/>
-      <w:r>
-        <w:rPr>
-          <w:rFonts w:ascii="Times" w:hAnsi="Times"/>
-          <w:color w:val="000000" w:themeColor="text1"/>
-          <w:sz w:val="18"/>
-          <w:szCs w:val="18"/>
-          <w:lang w:val="es-ES"/>
-        </w:rPr>
-        <w:t>Cuál es el significado de proximidad?, ¿Qué tan distantes deben estar dos objetos para NO estar próximos entre sí?, si dos objetos están cerca ¿podrían estar a una distancia menor?</w:t>
-      </w:r>
-    </w:p>
-    <w:p>
-      <w:pPr>
+        <w:t>¿Cuál es el significado de proximidad?, ¿Qué tan distantes deben estar dos objetos para NO estar próximos entre sí?, si dos objetos están cerca ¿podrían estar a una distancia menor?</w:t>
+      </w:r>
+    </w:p>
+    <w:p>
+      <w:pPr>
+        <w:jc w:val="both"/>
         <w:rPr>
           <w:rFonts w:ascii="Times" w:hAnsi="Times"/>
           <w:color w:val="000000" w:themeColor="text1"/>
@@ -3468,7 +3478,7 @@
         <w:rPr>
           <w:b/>
         </w:rPr>
-        <w:t>El Siguiente</w:t>
+        <w:t xml:space="preserve">El siguiente </w:t>
       </w:r>
     </w:p>
     <w:p>
@@ -4348,259 +4358,280 @@
           <w:sz w:val="18"/>
           <w:szCs w:val="18"/>
         </w:rPr>
+        <w:t xml:space="preserve"> </w:t>
+      </w:r>
+    </w:p>
+    <w:p>
+      <w:pPr>
+        <w:rPr>
+          <w:rFonts w:ascii="Arial" w:hAnsi="Arial"/>
+          <w:sz w:val="18"/>
+          <w:szCs w:val="18"/>
+        </w:rPr>
+      </w:pPr>
+      <w:r>
+        <w:rPr>
+          <w:rFonts w:ascii="Arial" w:hAnsi="Arial"/>
+          <w:sz w:val="18"/>
+          <w:szCs w:val="18"/>
+          <w:highlight w:val="yellow"/>
+        </w:rPr>
+        <w:t xml:space="preserve">OPCIONAL </w:t>
+      </w:r>
+      <w:r>
+        <w:rPr>
+          <w:rFonts w:ascii="Arial" w:hAnsi="Arial"/>
+          <w:sz w:val="18"/>
+          <w:szCs w:val="18"/>
+          <w:highlight w:val="yellow"/>
+        </w:rPr>
+        <w:t>Pie de imagen 1 (</w:t>
+      </w:r>
+      <w:r>
+        <w:rPr>
+          <w:rFonts w:ascii="Arial" w:hAnsi="Arial"/>
+          <w:b/>
+          <w:sz w:val="18"/>
+          <w:szCs w:val="18"/>
+          <w:highlight w:val="yellow"/>
+        </w:rPr>
+        <w:t>130</w:t>
+      </w:r>
+      <w:r>
+        <w:rPr>
+          <w:rFonts w:ascii="Arial" w:hAnsi="Arial"/>
+          <w:sz w:val="18"/>
+          <w:szCs w:val="18"/>
+          <w:highlight w:val="yellow"/>
+        </w:rPr>
+        <w:t xml:space="preserve"> caracteres máx., se puede usar cursivas)</w:t>
+      </w:r>
+      <w:r>
+        <w:rPr>
+          <w:rFonts w:ascii="Arial" w:hAnsi="Arial"/>
+          <w:sz w:val="18"/>
+          <w:szCs w:val="18"/>
+        </w:rPr>
+        <w:t xml:space="preserve"> Lo infinitamente pequeño.</w:t>
+      </w:r>
+    </w:p>
+    <w:p>
+      <w:pPr>
+        <w:rPr>
+          <w:rFonts w:ascii="Arial" w:hAnsi="Arial" w:cs="Arial"/>
+          <w:sz w:val="18"/>
+          <w:szCs w:val="18"/>
+        </w:rPr>
+      </w:pPr>
+    </w:p>
+    <w:p>
+      <w:pPr>
+        <w:rPr>
+          <w:rFonts w:ascii="Arial" w:hAnsi="Arial" w:cs="Arial"/>
+          <w:sz w:val="18"/>
+          <w:szCs w:val="18"/>
+        </w:rPr>
+      </w:pPr>
+    </w:p>
+    <w:p>
+      <w:pPr>
+        <w:rPr>
+          <w:rFonts w:ascii="Arial" w:hAnsi="Arial"/>
+          <w:sz w:val="18"/>
+          <w:szCs w:val="18"/>
+        </w:rPr>
+      </w:pPr>
+      <w:r>
+        <w:rPr>
+          <w:rFonts w:ascii="Arial" w:hAnsi="Arial"/>
+          <w:b/>
+          <w:color w:val="FF0000"/>
+          <w:sz w:val="18"/>
+          <w:szCs w:val="18"/>
+        </w:rPr>
+        <w:t>*</w:t>
+      </w:r>
+      <w:r>
+        <w:rPr>
+          <w:rFonts w:ascii="Arial" w:hAnsi="Arial"/>
+          <w:sz w:val="18"/>
+          <w:szCs w:val="18"/>
+        </w:rPr>
+        <w:t xml:space="preserve"> </w:t>
+      </w:r>
+      <w:r>
+        <w:rPr>
+          <w:rFonts w:ascii="Arial" w:hAnsi="Arial"/>
+          <w:sz w:val="18"/>
+          <w:szCs w:val="18"/>
+          <w:highlight w:val="green"/>
+        </w:rPr>
+        <w:t>Texto</w:t>
+      </w:r>
+    </w:p>
+    <w:p>
+      <w:pPr>
+        <w:rPr>
+          <w:rFonts w:ascii="Arial" w:hAnsi="Arial" w:cs="Arial"/>
+          <w:sz w:val="18"/>
+          <w:szCs w:val="18"/>
+        </w:rPr>
+      </w:pPr>
+    </w:p>
+    <w:p>
+      <w:pPr>
+        <w:jc w:val="both"/>
+      </w:pPr>
+      <w:r>
         <w:lastRenderedPageBreak/>
+        <w:t>Para cualquier número natural siempre es posible encontrar su siguiente</w:t>
+      </w:r>
+      <w:r>
+        <w:t xml:space="preserve">. Por ejemplo, </w:t>
+      </w:r>
+      <w:r>
+        <w:t xml:space="preserve">si </w:t>
+      </w:r>
+      <w:r>
         <w:t xml:space="preserve"> </w:t>
       </w:r>
-    </w:p>
-    <w:p>
-      <w:pPr>
-        <w:rPr>
-          <w:rFonts w:ascii="Arial" w:hAnsi="Arial"/>
-          <w:sz w:val="18"/>
-          <w:szCs w:val="18"/>
-        </w:rPr>
-      </w:pPr>
-      <w:r>
-        <w:rPr>
-          <w:rFonts w:ascii="Arial" w:hAnsi="Arial"/>
-          <w:sz w:val="18"/>
-          <w:szCs w:val="18"/>
-          <w:highlight w:val="yellow"/>
-        </w:rPr>
-        <w:t xml:space="preserve">OPCIONAL </w:t>
-      </w:r>
-      <w:r>
-        <w:rPr>
-          <w:rFonts w:ascii="Arial" w:hAnsi="Arial"/>
-          <w:sz w:val="18"/>
-          <w:szCs w:val="18"/>
-          <w:highlight w:val="yellow"/>
-        </w:rPr>
-        <w:t>Pie de imagen 1 (</w:t>
-      </w:r>
-      <w:r>
-        <w:rPr>
-          <w:rFonts w:ascii="Arial" w:hAnsi="Arial"/>
-          <w:b/>
-          <w:sz w:val="18"/>
-          <w:szCs w:val="18"/>
-          <w:highlight w:val="yellow"/>
-        </w:rPr>
-        <w:t>130</w:t>
-      </w:r>
-      <w:r>
-        <w:rPr>
-          <w:rFonts w:ascii="Arial" w:hAnsi="Arial"/>
-          <w:sz w:val="18"/>
-          <w:szCs w:val="18"/>
-          <w:highlight w:val="yellow"/>
-        </w:rPr>
-        <w:t xml:space="preserve"> caracteres máx., se puede usar cursivas)</w:t>
-      </w:r>
-      <w:r>
-        <w:rPr>
-          <w:rFonts w:ascii="Arial" w:hAnsi="Arial"/>
-          <w:sz w:val="18"/>
-          <w:szCs w:val="18"/>
-        </w:rPr>
-        <w:t xml:space="preserve"> Lo infinitamente pequeño.</w:t>
-      </w:r>
-    </w:p>
-    <w:p>
-      <w:pPr>
-        <w:rPr>
-          <w:rFonts w:ascii="Arial" w:hAnsi="Arial" w:cs="Arial"/>
-          <w:sz w:val="18"/>
-          <w:szCs w:val="18"/>
-        </w:rPr>
-      </w:pPr>
-    </w:p>
-    <w:p>
-      <w:pPr>
-        <w:rPr>
-          <w:rFonts w:ascii="Arial" w:hAnsi="Arial" w:cs="Arial"/>
-          <w:sz w:val="18"/>
-          <w:szCs w:val="18"/>
-        </w:rPr>
-      </w:pPr>
-    </w:p>
-    <w:p>
-      <w:pPr>
-        <w:rPr>
-          <w:rFonts w:ascii="Arial" w:hAnsi="Arial"/>
-          <w:sz w:val="18"/>
-          <w:szCs w:val="18"/>
-        </w:rPr>
-      </w:pPr>
-      <w:r>
-        <w:rPr>
-          <w:rFonts w:ascii="Arial" w:hAnsi="Arial"/>
-          <w:b/>
-          <w:color w:val="FF0000"/>
-          <w:sz w:val="18"/>
-          <w:szCs w:val="18"/>
-        </w:rPr>
-        <w:t>*</w:t>
-      </w:r>
-      <w:r>
-        <w:rPr>
-          <w:rFonts w:ascii="Arial" w:hAnsi="Arial"/>
-          <w:sz w:val="18"/>
-          <w:szCs w:val="18"/>
+      <w:r>
+        <w:rPr>
+          <w:i/>
+        </w:rPr>
+        <w:t>n</w:t>
+      </w:r>
+      <w:r>
+        <w:rPr>
+          <w:i/>
         </w:rPr>
         <w:t xml:space="preserve"> </w:t>
       </w:r>
       <w:r>
         <w:rPr>
-          <w:rFonts w:ascii="Arial" w:hAnsi="Arial"/>
-          <w:sz w:val="18"/>
-          <w:szCs w:val="18"/>
-          <w:highlight w:val="green"/>
-        </w:rPr>
-        <w:t>Texto</w:t>
-      </w:r>
-    </w:p>
-    <w:p>
-      <w:pPr>
-        <w:rPr>
-          <w:rFonts w:ascii="Arial" w:hAnsi="Arial" w:cs="Arial"/>
-          <w:sz w:val="18"/>
-          <w:szCs w:val="18"/>
-        </w:rPr>
-      </w:pPr>
-    </w:p>
+          <w:i/>
+        </w:rPr>
+        <w:t>=3</w:t>
+      </w:r>
+      <w:r>
+        <w:t xml:space="preserve"> </w:t>
+      </w:r>
+      <w:r>
+        <w:t xml:space="preserve">su siguiente </w:t>
+      </w:r>
+      <w:r>
+        <w:t xml:space="preserve">es 4, </w:t>
+      </w:r>
+      <w:r>
+        <w:t>si</w:t>
+      </w:r>
+      <w:r>
+        <w:t xml:space="preserve"> </w:t>
+      </w:r>
+      <w:r>
+        <w:rPr>
+          <w:i/>
+        </w:rPr>
+        <w:t>n = 6</w:t>
+      </w:r>
+      <w:r>
+        <w:t xml:space="preserve"> </w:t>
+      </w:r>
+      <w:r>
+        <w:t>su siguiente es</w:t>
+      </w:r>
+      <w:r>
+        <w:t xml:space="preserve"> 7</w:t>
+      </w:r>
+      <w:r>
+        <w:t xml:space="preserve">, además es posible reconocer que </w:t>
+      </w:r>
+      <w:r>
+        <w:t xml:space="preserve">por ejemplo 9 no es el siguiente de 5, porque es necesario </w:t>
+      </w:r>
+      <w:r>
+        <w:t xml:space="preserve">garantizar </w:t>
+      </w:r>
+      <w:r>
+        <w:t xml:space="preserve">que entre </w:t>
+      </w:r>
+      <w:r>
+        <w:t xml:space="preserve">un número y su siguiente no exista </w:t>
+      </w:r>
+      <w:r>
+        <w:t>otro número natural</w:t>
+      </w:r>
+      <w:r>
+        <w:t>.</w:t>
+      </w:r>
+    </w:p>
+    <w:p/>
     <w:p>
       <w:pPr>
         <w:jc w:val="both"/>
-      </w:pPr>
-      <w:r>
-        <w:t>Para cualquier número natural siempre es posible encontrar su siguiente</w:t>
-      </w:r>
-      <w:r>
-        <w:t xml:space="preserve">. Por ejemplo, </w:t>
-      </w:r>
-      <w:r>
-        <w:t xml:space="preserve">si </w:t>
-      </w:r>
-      <m:oMath>
-        <m:r>
-          <w:rPr>
-            <w:rFonts w:ascii="Cambria Math" w:hAnsi="Cambria Math"/>
-          </w:rPr>
-          <m:t>n=3</m:t>
-        </m:r>
-      </m:oMath>
-      <w:r>
-        <w:t xml:space="preserve"> su siguiente </w:t>
-      </w:r>
-      <w:proofErr w:type="gramStart"/>
-      <w:r>
-        <w:t>es</w:t>
+        <w:rPr>
+          <w:b/>
+        </w:rPr>
+      </w:pPr>
+      <w:r>
+        <w:t>En el conjunto de los números reales esta situación es diferente,</w:t>
       </w:r>
       <w:r>
         <w:t xml:space="preserve"> </w:t>
       </w:r>
-      <w:proofErr w:type="gramEnd"/>
-      <m:oMath>
-        <m:r>
-          <w:rPr>
-            <w:rFonts w:ascii="Cambria Math" w:hAnsi="Cambria Math"/>
-          </w:rPr>
-          <m:t>4</m:t>
-        </m:r>
-      </m:oMath>
-      <w:r>
-        <w:t>, si</w:t>
+      <w:r>
+        <w:t>cualquier número real, por ejemplo 0  no tiene un número siguiente</w:t>
+      </w:r>
+      <w:r>
+        <w:t>,</w:t>
+      </w:r>
+      <w:r>
+        <w:t xml:space="preserve"> de esta forma, </w:t>
+      </w:r>
+      <w:r>
+        <w:t xml:space="preserve">si suponemos </w:t>
+      </w:r>
+      <w:r>
+        <w:t xml:space="preserve">que 1 es el siguiente de 0, es posible encontrar  números reales como 0,3 que es mayor que 0 y menor que 1, </w:t>
+      </w:r>
+      <w:r>
+        <w:t>asimismo</w:t>
+      </w:r>
+      <w:r>
+        <w:t xml:space="preserve"> entre 0 y 0,3 se puede encontrar otro número </w:t>
+      </w:r>
+      <w:r>
+        <w:t>rea</w:t>
+      </w:r>
+      <w:r>
+        <w:t>l</w:t>
+      </w:r>
+      <w:r>
+        <w:t xml:space="preserve"> como 0,00000000003; es decir,  entre dos números reales siempre es posible</w:t>
+      </w:r>
+      <w:r>
+        <w:t xml:space="preserve"> encontrar otro número real, aunque</w:t>
       </w:r>
       <w:r>
         <w:t xml:space="preserve"> </w:t>
       </w:r>
-      <m:oMath>
-        <m:r>
-          <w:rPr>
-            <w:rFonts w:ascii="Cambria Math" w:hAnsi="Cambria Math"/>
-          </w:rPr>
-          <m:t xml:space="preserve">n=6 </m:t>
-        </m:r>
-      </m:oMath>
-      <w:r>
-        <w:t xml:space="preserve"> </w:t>
-      </w:r>
-      <w:r>
-        <w:t xml:space="preserve">su siguiente es </w:t>
-      </w:r>
-      <m:oMath>
-        <m:r>
-          <w:rPr>
-            <w:rFonts w:ascii="Cambria Math" w:hAnsi="Cambria Math"/>
-          </w:rPr>
-          <m:t>7</m:t>
-        </m:r>
-      </m:oMath>
-      <w:r>
-        <w:t xml:space="preserve">, además es posible reconocer que </w:t>
-      </w:r>
-      <w:r>
-        <w:t xml:space="preserve"> por ejemplo 9 no es el siguient</w:t>
-      </w:r>
-      <w:bookmarkStart w:id="0" w:name="_GoBack"/>
-      <w:bookmarkEnd w:id="0"/>
-      <w:r>
-        <w:t xml:space="preserve">e de 5, porque es necesario </w:t>
-      </w:r>
-      <w:r>
-        <w:t xml:space="preserve">garantizar </w:t>
-      </w:r>
-      <w:r>
-        <w:t xml:space="preserve">que entre </w:t>
-      </w:r>
-      <w:r>
-        <w:t xml:space="preserve">un número y su siguiente no exista </w:t>
-      </w:r>
-      <w:r>
-        <w:t>otro número natural</w:t>
-      </w:r>
-      <w:r>
-        <w:t>.</w:t>
-      </w:r>
-    </w:p>
-    <w:p/>
-    <w:p>
-      <w:pPr>
-        <w:jc w:val="both"/>
-        <w:rPr>
-          <w:b/>
-        </w:rPr>
-      </w:pPr>
-      <w:r>
-        <w:t>En el conjunto de los números reales esta situación es diferente,</w:t>
-      </w:r>
-      <w:r>
-        <w:t xml:space="preserve"> </w:t>
-      </w:r>
-      <w:r>
-        <w:t>cualquier número real, por ejemplo 0  no tiene un número siguiente</w:t>
-      </w:r>
-      <w:r>
-        <w:t>,</w:t>
-      </w:r>
-      <w:r>
-        <w:t xml:space="preserve"> de esta forma, </w:t>
-      </w:r>
-      <w:r>
-        <w:t xml:space="preserve">si suponemos </w:t>
-      </w:r>
-      <w:r>
-        <w:t xml:space="preserve">que 1 es el siguiente de 0, es posible encontrar  números reales como 0,3 que es mayor que 0 y menor que 1, de igual forma entre 0 y 0,3 se puede encontrar otro número </w:t>
-      </w:r>
-      <w:r>
-        <w:t>rea</w:t>
-      </w:r>
-      <w:r>
-        <w:t>l</w:t>
-      </w:r>
-      <w:r>
-        <w:t xml:space="preserve"> como 0,00000000003; es decir,  entre dos números reales siempre es posible encontrar otro número real, así los estos números sean muy próximos entre sí, cuya diferencia sean números tan pequeños como quiera nuestra imaginación, a estos números se denominan </w:t>
+      <w:r>
+        <w:t>su</w:t>
+      </w:r>
+      <w:r>
+        <w:t xml:space="preserve"> diferencia sea</w:t>
+      </w:r>
+      <w:r>
+        <w:t xml:space="preserve"> un </w:t>
+      </w:r>
+      <w:r>
+        <w:t>número</w:t>
+      </w:r>
+      <w:r>
+        <w:t xml:space="preserve"> tan pequeño</w:t>
+      </w:r>
+      <w:r>
+        <w:t xml:space="preserve"> como quiera nuestra imaginación, a estos números se denominan </w:t>
       </w:r>
       <w:r>
         <w:rPr>
@@ -4777,7 +4808,7 @@
         <w:rPr>
           <w:b/>
         </w:rPr>
-        <w:t>Acercarse a un punto</w:t>
+        <w:t>La proximidad</w:t>
       </w:r>
     </w:p>
     <w:p>
@@ -4931,6 +4962,14 @@
                 <w:szCs w:val="16"/>
               </w:rPr>
             </w:pPr>
+            <w:r>
+              <w:rPr>
+                <w:rFonts w:ascii="Arial" w:hAnsi="Arial" w:cs="Arial"/>
+                <w:sz w:val="16"/>
+                <w:szCs w:val="16"/>
+              </w:rPr>
+              <w:t>x</w:t>
+            </w:r>
           </w:p>
         </w:tc>
         <w:tc>
@@ -5234,31 +5273,22 @@
         <w:jc w:val="both"/>
       </w:pPr>
       <w:r>
-        <w:t>Dado un punto de la recta real, podemos preguntarnos cual es el real que esta más próximo a él, este debe ser aquel que su distancia al punto sea la más pequeña posible, pero entramos nuevamente en el dilema de que la distancia se puede hacer tan pequeña como queramos.</w:t>
-      </w:r>
-    </w:p>
-    <w:p>
-      <w:pPr>
-        <w:jc w:val="both"/>
-      </w:pPr>
-    </w:p>
-    <w:p>
-      <w:pPr>
-        <w:jc w:val="both"/>
-      </w:pPr>
-      <w:r>
-        <w:t>Una imagen con movimiento en que se tome un punto y un intervalo que tenga ese punto como centro, luego un intervalo con radio menor y realizar un acercamiento y repetir la secuencia.</w:t>
-      </w:r>
-    </w:p>
-    <w:p>
-      <w:pPr>
-        <w:jc w:val="both"/>
-        <w:rPr>
-          <w:b/>
-        </w:rPr>
-      </w:pPr>
-      <w:r>
-        <w:t xml:space="preserve">Por ejemplo si se queremos acercarnos a </w:t>
+        <w:t xml:space="preserve">Dado un punto de la recta real, </w:t>
+      </w:r>
+      <w:r>
+        <w:t xml:space="preserve"> es posible acercarse a este punto tanto como se quiera.</w:t>
+      </w:r>
+      <w:r>
+        <w:t xml:space="preserve"> </w:t>
+      </w:r>
+      <w:r>
+        <w:t xml:space="preserve">Por </w:t>
+      </w:r>
+      <w:r>
+        <w:t>ejemplo, si</w:t>
+      </w:r>
+      <w:r>
+        <w:t xml:space="preserve"> queremos acercarnos a </w:t>
       </w:r>
       <m:oMath>
         <m:r>
@@ -5269,121 +5299,211 @@
         </m:r>
       </m:oMath>
       <w:r>
-        <w:t xml:space="preserve">, podemos buscar puntos que la distancia a a este punto sea </w:t>
-      </w:r>
-      <m:oMath>
-        <m:r>
-          <w:rPr>
-            <w:rFonts w:ascii="Cambria Math" w:hAnsi="Cambria Math"/>
-          </w:rPr>
-          <m:t>d=0.01</m:t>
-        </m:r>
-      </m:oMath>
-      <w:r>
-        <w:t xml:space="preserve"> basta con considerar los puntos </w:t>
-      </w:r>
-      <m:oMath>
-        <m:r>
-          <w:rPr>
-            <w:rFonts w:ascii="Cambria Math" w:hAnsi="Cambria Math"/>
-          </w:rPr>
-          <m:t>y=1+0.01</m:t>
-        </m:r>
-      </m:oMath>
-      <w:r>
-        <w:t xml:space="preserve"> ó </w:t>
-      </w:r>
-      <m:oMath>
-        <m:r>
-          <w:rPr>
-            <w:rFonts w:ascii="Cambria Math" w:hAnsi="Cambria Math"/>
-          </w:rPr>
-          <m:t>z=1-0.01</m:t>
-        </m:r>
-      </m:oMath>
-      <w:r>
-        <w:t xml:space="preserve"> que se encuentran justamente a esa distancia, pero aparecen infinitos  infinitos puntos que distancia menor a </w:t>
-      </w:r>
-      <m:oMath>
-        <m:r>
-          <w:rPr>
-            <w:rFonts w:ascii="Cambria Math" w:hAnsi="Cambria Math"/>
-          </w:rPr>
-          <m:t>1,</m:t>
-        </m:r>
-      </m:oMath>
-      <w:r>
-        <w:t xml:space="preserve"> todos los que se encuentran en el intervalo </w:t>
-      </w:r>
-      <m:oMath>
-        <m:r>
-          <w:rPr>
-            <w:rFonts w:ascii="Cambria Math" w:hAnsi="Cambria Math"/>
-          </w:rPr>
-          <m:t>(0.99,1.01)</m:t>
-        </m:r>
-      </m:oMath>
-      <w:r>
-        <w:t xml:space="preserve">, por lo que podemos acercarnos </w:t>
+        <w:t xml:space="preserve">, podemos buscar puntos </w:t>
+      </w:r>
+      <w:r>
+        <w:t>cuya</w:t>
+      </w:r>
+      <w:r>
+        <w:t xml:space="preserve"> distancia a </w:t>
+      </w:r>
+      <w:r>
+        <w:t xml:space="preserve"> 1 </w:t>
+      </w:r>
+      <w:r>
+        <w:t xml:space="preserve">sea </w:t>
+      </w:r>
+      <w:r>
+        <w:rPr>
+          <w:i/>
+        </w:rPr>
+        <w:t>d = 0,01</w:t>
+      </w:r>
+      <w:r>
+        <w:rPr>
+          <w:i/>
+        </w:rPr>
+        <w:t xml:space="preserve">, </w:t>
+      </w:r>
+      <w:r>
+        <w:t xml:space="preserve">por lo tanto se consideran los puntos </w:t>
+      </w:r>
+      <w:r>
+        <w:rPr>
+          <w:i/>
+        </w:rPr>
+        <w:t>y</w:t>
+      </w:r>
+      <w:r>
+        <w:rPr>
+          <w:i/>
+        </w:rPr>
+        <w:t xml:space="preserve"> </w:t>
+      </w:r>
+      <w:r>
+        <w:rPr>
+          <w:i/>
+        </w:rPr>
+        <w:t>= 1 + 0,01</w:t>
+      </w:r>
+      <w:r>
+        <w:t xml:space="preserve"> </w:t>
       </w:r>
       <w:proofErr w:type="spellStart"/>
       <w:r>
-        <w:t>aun</w:t>
+        <w:t>ó</w:t>
       </w:r>
       <w:proofErr w:type="spellEnd"/>
       <w:r>
-        <w:t xml:space="preserve"> más, pero tendríamos el mismo problema ya que si tomamos un distancia </w:t>
-      </w:r>
-      <m:oMath>
-        <m:r>
-          <w:rPr>
-            <w:rFonts w:ascii="Cambria Math" w:hAnsi="Cambria Math"/>
-          </w:rPr>
-          <m:t>d</m:t>
-        </m:r>
-      </m:oMath>
-      <w:r>
-        <w:t xml:space="preserve"> cualesquiera se tienen que los puntos del intervalo </w:t>
-      </w:r>
-      <m:oMath>
-        <m:r>
-          <w:rPr>
-            <w:rFonts w:ascii="Cambria Math" w:hAnsi="Cambria Math"/>
-          </w:rPr>
-          <m:t>(1-d,1+d)</m:t>
-        </m:r>
-      </m:oMath>
-      <w:r>
-        <w:t xml:space="preserve"> están a una menos distancia, por lo que nunca se encontrara cual es el punto más próximo, peor si afirmaremos que estamos muy cerca de </w:t>
-      </w:r>
-      <m:oMath>
-        <m:r>
-          <w:rPr>
-            <w:rFonts w:ascii="Cambria Math" w:hAnsi="Cambria Math"/>
-          </w:rPr>
-          <m:t>1</m:t>
-        </m:r>
-      </m:oMath>
-      <w:r>
-        <w:t xml:space="preserve"> si la distancia hacia el es </w:t>
-      </w:r>
-      <w:r>
-        <w:rPr>
-          <w:b/>
-        </w:rPr>
-        <w:t>infinitamente pequeña</w:t>
-      </w:r>
-      <w:r>
-        <w:rPr>
-          <w:b/>
-        </w:rPr>
+        <w:t xml:space="preserve"> </w:t>
+      </w:r>
+      <w:r>
+        <w:rPr>
+          <w:i/>
+        </w:rPr>
+        <w:t>z</w:t>
+      </w:r>
+      <w:r>
+        <w:rPr>
+          <w:i/>
+        </w:rPr>
+        <w:t xml:space="preserve"> </w:t>
+      </w:r>
+      <w:r>
+        <w:rPr>
+          <w:i/>
+        </w:rPr>
+        <w:t>= 1</w:t>
+      </w:r>
+      <w:r>
+        <w:rPr>
+          <w:i/>
+        </w:rPr>
+        <w:t xml:space="preserve"> </w:t>
+      </w:r>
+      <w:r>
+        <w:rPr>
+          <w:i/>
+        </w:rPr>
+        <w:t>- 0,01</w:t>
+      </w:r>
+      <w:r>
+        <w:t xml:space="preserve"> </w:t>
+      </w:r>
+      <w:r>
+        <w:t>que se encuentran justamente a esa dis</w:t>
+      </w:r>
+      <w:r>
+        <w:t xml:space="preserve">tancia, pero </w:t>
+      </w:r>
+      <w:r>
+        <w:t>hay</w:t>
+      </w:r>
+      <w:r>
+        <w:t xml:space="preserve"> infinitos puntos</w:t>
+      </w:r>
+      <w:r>
+        <w:t xml:space="preserve"> a una</w:t>
+      </w:r>
+      <w:r>
+        <w:t xml:space="preserve"> </w:t>
+      </w:r>
+      <w:r>
+        <w:t xml:space="preserve">distancia menor </w:t>
+      </w:r>
+      <w:r>
+        <w:t xml:space="preserve">que 0,01, que son </w:t>
+      </w:r>
+      <w:r>
+        <w:t>todos los que se encuentran en el intervalo</w:t>
+      </w:r>
+      <w:r>
+        <w:t xml:space="preserve"> </w:t>
+      </w:r>
+      <w:r>
+        <w:rPr>
+          <w:i/>
+        </w:rPr>
+        <w:t>(0,99, 1,01)</w:t>
+      </w:r>
+      <w:r>
+        <w:t>,</w:t>
+      </w:r>
+      <w:r>
+        <w:t xml:space="preserve"> </w:t>
+      </w:r>
+      <w:r>
+        <w:t>por lo que podemos acercarnos aú</w:t>
+      </w:r>
+      <w:r>
+        <w:t>n más</w:t>
+      </w:r>
+      <w:r>
+        <w:t xml:space="preserve"> a 1</w:t>
+      </w:r>
+      <w:r>
+        <w:t>, pero tendríamos el mismo problema ya que si tomamos un</w:t>
+      </w:r>
+      <w:r>
+        <w:t>a</w:t>
+      </w:r>
+      <w:r>
+        <w:t xml:space="preserve"> distancia</w:t>
+      </w:r>
+      <w:r>
+        <w:t xml:space="preserve"> </w:t>
+      </w:r>
+      <w:r>
+        <w:rPr>
+          <w:i/>
+        </w:rPr>
+        <w:t>d</w:t>
+      </w:r>
+      <w:r>
+        <w:rPr>
+          <w:i/>
+        </w:rPr>
+        <w:t xml:space="preserve"> &lt; 0,01</w:t>
+      </w:r>
+      <w:r>
+        <w:t xml:space="preserve"> </w:t>
+      </w:r>
+      <w:r>
+        <w:t xml:space="preserve">se tiene que los puntos del </w:t>
+      </w:r>
+      <w:r>
+        <w:t xml:space="preserve">intervalo </w:t>
+      </w:r>
+      <w:r>
+        <w:rPr>
+          <w:i/>
+        </w:rPr>
+        <w:t>(1 – d, 1 + d)</w:t>
+      </w:r>
+      <w:r>
+        <w:t xml:space="preserve"> están</w:t>
+      </w:r>
+      <w:r>
+        <w:t xml:space="preserve"> a meno</w:t>
+      </w:r>
+      <w:r>
+        <w:t>r</w:t>
+      </w:r>
+      <w:r>
+        <w:t xml:space="preserve"> distancia, por </w:t>
+      </w:r>
+      <w:r>
+        <w:t xml:space="preserve">esta razón no existe un número real que sea el más próximo a 1,  pero si nos podemos a aproximar a 1 tanto como se quiera. Para indicar  que un número real es muy próximo a 1 se dice que su diferencia es un número real  </w:t>
+      </w:r>
+      <w:r>
+        <w:rPr>
+          <w:b/>
+        </w:rPr>
+        <w:t>infinitamente pequeño</w:t>
+      </w:r>
+      <w:r>
         <w:t>.</w:t>
       </w:r>
-    </w:p>
-    <w:p>
-      <w:pPr>
-        <w:jc w:val="both"/>
-      </w:pPr>
     </w:p>
     <w:p>
       <w:pPr>
@@ -5457,7 +5577,6 @@
           <w:sz w:val="18"/>
           <w:szCs w:val="18"/>
         </w:rPr>
-        <w:lastRenderedPageBreak/>
         <w:t>*</w:t>
       </w:r>
       <w:r>
@@ -5524,7 +5643,19 @@
         <w:rPr>
           <w:b/>
         </w:rPr>
-        <w:t>Números Grandes</w:t>
+        <w:t xml:space="preserve">Números </w:t>
+      </w:r>
+      <w:r>
+        <w:rPr>
+          <w:b/>
+        </w:rPr>
+        <w:t>muy g</w:t>
+      </w:r>
+      <w:r>
+        <w:rPr>
+          <w:b/>
+        </w:rPr>
+        <w:t>randes</w:t>
       </w:r>
     </w:p>
     <w:p>
@@ -6028,16 +6159,15 @@
         <w:jc w:val="both"/>
         <w:rPr>
           <w:rFonts w:ascii="Arial" w:hAnsi="Arial" w:cs="Arial"/>
-          <w:color w:val="B6DAE8"/>
           <w:lang w:val="es-ES" w:eastAsia="es-ES"/>
         </w:rPr>
       </w:pPr>
       <w:r>
         <w:rPr>
           <w:rFonts w:ascii="Arial" w:hAnsi="Arial" w:cs="Arial"/>
-          <w:color w:val="B6DAE8"/>
           <w:lang w:val="es-ES" w:eastAsia="es-ES"/>
         </w:rPr>
+        <w:lastRenderedPageBreak/>
         <w:t>111572546</w:t>
       </w:r>
     </w:p>
@@ -6103,22 +6233,39 @@
         </w:rPr>
         <w:t xml:space="preserve"> </w:t>
       </w:r>
-    </w:p>
-    <w:p>
-      <w:pPr>
-        <w:rPr>
-          <w:rFonts w:ascii="Arial" w:hAnsi="Arial"/>
-          <w:sz w:val="18"/>
-          <w:szCs w:val="18"/>
-        </w:rPr>
-      </w:pPr>
-      <w:r>
+      <w:r>
+        <w:rPr>
+          <w:rFonts w:ascii="Arial" w:hAnsi="Arial" w:cs="Arial"/>
+          <w:sz w:val="18"/>
+          <w:szCs w:val="18"/>
+        </w:rPr>
+        <w:t>MA_11_03_CO_IMG0</w:t>
+      </w:r>
+      <w:r>
+        <w:rPr>
+          <w:rFonts w:ascii="Arial" w:hAnsi="Arial" w:cs="Arial"/>
+          <w:sz w:val="18"/>
+          <w:szCs w:val="18"/>
+        </w:rPr>
+        <w:t>3</w:t>
+      </w:r>
+    </w:p>
+    <w:p>
+      <w:pPr>
         <w:rPr>
           <w:rFonts w:ascii="Arial" w:hAnsi="Arial"/>
           <w:sz w:val="18"/>
           <w:szCs w:val="18"/>
           <w:highlight w:val="yellow"/>
         </w:rPr>
+      </w:pPr>
+      <w:r>
+        <w:rPr>
+          <w:rFonts w:ascii="Arial" w:hAnsi="Arial"/>
+          <w:sz w:val="18"/>
+          <w:szCs w:val="18"/>
+          <w:highlight w:val="yellow"/>
+        </w:rPr>
         <w:t xml:space="preserve">OPCIONAL </w:t>
       </w:r>
       <w:r>
@@ -6147,6 +6294,298 @@
           <w:szCs w:val="18"/>
           <w:highlight w:val="yellow"/>
         </w:rPr>
+        <w:t xml:space="preserve"> caracteres máx., se puede usar cursivas</w:t>
+      </w:r>
+    </w:p>
+    <w:p>
+      <w:pPr>
+        <w:rPr>
+          <w:rFonts w:ascii="Arial" w:hAnsi="Arial"/>
+          <w:sz w:val="18"/>
+          <w:szCs w:val="18"/>
+        </w:rPr>
+      </w:pPr>
+      <w:r>
+        <w:rPr>
+          <w:rFonts w:ascii="Arial" w:hAnsi="Arial"/>
+          <w:sz w:val="18"/>
+          <w:szCs w:val="18"/>
+          <w:highlight w:val="yellow"/>
+        </w:rPr>
+        <w:t>)</w:t>
+      </w:r>
+      <w:r>
+        <w:rPr>
+          <w:rFonts w:ascii="Arial" w:hAnsi="Arial"/>
+          <w:sz w:val="18"/>
+          <w:szCs w:val="18"/>
+        </w:rPr>
+        <w:t xml:space="preserve"> </w:t>
+      </w:r>
+      <w:r>
+        <w:t>¿Cuá</w:t>
+      </w:r>
+      <w:r>
+        <w:t>ntas estrellas hay en el firmamento</w:t>
+      </w:r>
+      <w:proofErr w:type="gramStart"/>
+      <w:r>
+        <w:t>?</w:t>
+      </w:r>
+      <w:r>
+        <w:rPr>
+          <w:rFonts w:ascii="Arial" w:hAnsi="Arial"/>
+          <w:sz w:val="18"/>
+          <w:szCs w:val="18"/>
+        </w:rPr>
+        <w:t>.</w:t>
+      </w:r>
+      <w:proofErr w:type="gramEnd"/>
+    </w:p>
+    <w:p>
+      <w:pPr>
+        <w:rPr>
+          <w:rFonts w:ascii="Arial" w:hAnsi="Arial" w:cs="Arial"/>
+          <w:sz w:val="18"/>
+          <w:szCs w:val="18"/>
+        </w:rPr>
+      </w:pPr>
+    </w:p>
+    <w:p>
+      <w:pPr>
+        <w:rPr>
+          <w:rFonts w:ascii="Arial" w:hAnsi="Arial"/>
+          <w:sz w:val="18"/>
+          <w:szCs w:val="18"/>
+        </w:rPr>
+      </w:pPr>
+      <w:r>
+        <w:rPr>
+          <w:rFonts w:ascii="Arial" w:hAnsi="Arial"/>
+          <w:sz w:val="18"/>
+          <w:szCs w:val="18"/>
+          <w:highlight w:val="green"/>
+        </w:rPr>
+        <w:t xml:space="preserve">Imagen 1 </w:t>
+      </w:r>
+      <w:r>
+        <w:rPr>
+          <w:rFonts w:ascii="Arial" w:hAnsi="Arial"/>
+          <w:sz w:val="18"/>
+          <w:szCs w:val="18"/>
+          <w:highlight w:val="green"/>
+        </w:rPr>
+        <w:t>(borrar si no se ocupa)</w:t>
+      </w:r>
+      <w:r>
+        <w:rPr>
+          <w:rFonts w:ascii="Arial" w:hAnsi="Arial"/>
+          <w:sz w:val="18"/>
+          <w:szCs w:val="18"/>
+          <w:highlight w:val="green"/>
+        </w:rPr>
+        <w:t>:</w:t>
+      </w:r>
+    </w:p>
+    <w:p>
+      <w:pPr>
+        <w:rPr>
+          <w:rFonts w:ascii="Arial" w:hAnsi="Arial" w:cs="Arial"/>
+          <w:sz w:val="18"/>
+          <w:szCs w:val="18"/>
+        </w:rPr>
+      </w:pPr>
+      <w:r>
+        <w:rPr>
+          <w:rFonts w:ascii="Arial" w:hAnsi="Arial"/>
+          <w:b/>
+          <w:color w:val="FF0000"/>
+          <w:sz w:val="18"/>
+          <w:szCs w:val="18"/>
+        </w:rPr>
+        <w:t>*</w:t>
+      </w:r>
+      <w:r>
+        <w:rPr>
+          <w:rFonts w:ascii="Arial" w:hAnsi="Arial"/>
+          <w:sz w:val="18"/>
+          <w:szCs w:val="18"/>
+        </w:rPr>
+        <w:t xml:space="preserve"> </w:t>
+      </w:r>
+      <w:r>
+        <w:rPr>
+          <w:rFonts w:ascii="Arial" w:hAnsi="Arial" w:cs="Arial"/>
+          <w:sz w:val="18"/>
+          <w:szCs w:val="18"/>
+          <w:highlight w:val="yellow"/>
+        </w:rPr>
+        <w:t xml:space="preserve">Nombre de archivo </w:t>
+      </w:r>
+      <w:proofErr w:type="spellStart"/>
+      <w:r>
+        <w:rPr>
+          <w:rFonts w:ascii="Arial" w:hAnsi="Arial" w:cs="Arial"/>
+          <w:sz w:val="18"/>
+          <w:szCs w:val="18"/>
+          <w:highlight w:val="yellow"/>
+        </w:rPr>
+        <w:t>Shutterstock</w:t>
+      </w:r>
+      <w:proofErr w:type="spellEnd"/>
+      <w:r>
+        <w:rPr>
+          <w:rFonts w:ascii="Arial" w:hAnsi="Arial" w:cs="Arial"/>
+          <w:sz w:val="18"/>
+          <w:szCs w:val="18"/>
+          <w:highlight w:val="yellow"/>
+        </w:rPr>
+        <w:t xml:space="preserve"> o descripción de ilustración a crear</w:t>
+      </w:r>
+    </w:p>
+    <w:p>
+      <w:pPr>
+        <w:rPr>
+          <w:rFonts w:ascii="Arial" w:hAnsi="Arial" w:cs="Arial"/>
+          <w:sz w:val="18"/>
+          <w:szCs w:val="18"/>
+        </w:rPr>
+      </w:pPr>
+    </w:p>
+    <w:p>
+      <w:pPr>
+        <w:rPr>
+          <w:rFonts w:ascii="Arial" w:hAnsi="Arial" w:cs="Arial"/>
+          <w:lang w:val="es-ES" w:eastAsia="es-ES"/>
+        </w:rPr>
+      </w:pPr>
+      <w:r>
+        <w:rPr>
+          <w:rFonts w:ascii="Arial" w:hAnsi="Arial" w:cs="Arial"/>
+          <w:lang w:val="es-ES" w:eastAsia="es-ES"/>
+        </w:rPr>
+        <w:t>87973426</w:t>
+      </w:r>
+    </w:p>
+    <w:p>
+      <w:pPr>
+        <w:rPr>
+          <w:rFonts w:ascii="Arial" w:hAnsi="Arial" w:cs="Arial"/>
+          <w:color w:val="FF0000"/>
+          <w:sz w:val="18"/>
+          <w:szCs w:val="18"/>
+        </w:rPr>
+      </w:pPr>
+    </w:p>
+    <w:p>
+      <w:pPr>
+        <w:rPr>
+          <w:rFonts w:ascii="Arial" w:hAnsi="Arial" w:cs="Arial"/>
+          <w:sz w:val="18"/>
+          <w:szCs w:val="18"/>
+        </w:rPr>
+      </w:pPr>
+      <w:r>
+        <w:rPr>
+          <w:rFonts w:ascii="Arial" w:hAnsi="Arial"/>
+          <w:b/>
+          <w:color w:val="FF0000"/>
+          <w:sz w:val="18"/>
+          <w:szCs w:val="18"/>
+        </w:rPr>
+        <w:t>*</w:t>
+      </w:r>
+      <w:r>
+        <w:rPr>
+          <w:rFonts w:ascii="Arial" w:hAnsi="Arial"/>
+          <w:sz w:val="18"/>
+          <w:szCs w:val="18"/>
+        </w:rPr>
+        <w:t xml:space="preserve"> </w:t>
+      </w:r>
+      <w:r>
+        <w:rPr>
+          <w:rFonts w:ascii="Arial" w:hAnsi="Arial" w:cs="Arial"/>
+          <w:sz w:val="18"/>
+          <w:szCs w:val="18"/>
+          <w:highlight w:val="yellow"/>
+        </w:rPr>
+        <w:t>Nombre de archivo codificado (ejemplo, CI_S3_G1_REC10_F1)</w:t>
+      </w:r>
+    </w:p>
+    <w:p>
+      <w:pPr>
+        <w:rPr>
+          <w:rFonts w:ascii="Arial" w:hAnsi="Arial" w:cs="Arial"/>
+          <w:sz w:val="18"/>
+          <w:szCs w:val="18"/>
+        </w:rPr>
+      </w:pPr>
+      <w:r>
+        <w:rPr>
+          <w:rFonts w:ascii="Arial" w:hAnsi="Arial" w:cs="Arial"/>
+          <w:sz w:val="18"/>
+          <w:szCs w:val="18"/>
+        </w:rPr>
+        <w:t xml:space="preserve"> </w:t>
+      </w:r>
+      <w:r>
+        <w:rPr>
+          <w:rFonts w:ascii="Arial" w:hAnsi="Arial" w:cs="Arial"/>
+          <w:sz w:val="18"/>
+          <w:szCs w:val="18"/>
+        </w:rPr>
+        <w:t>MA_11_03_CO_IMG04</w:t>
+      </w:r>
+    </w:p>
+    <w:p>
+      <w:pPr>
+        <w:rPr>
+          <w:rFonts w:ascii="Arial" w:hAnsi="Arial" w:cs="Arial"/>
+          <w:sz w:val="18"/>
+          <w:szCs w:val="18"/>
+        </w:rPr>
+      </w:pPr>
+    </w:p>
+    <w:p>
+      <w:pPr>
+        <w:jc w:val="both"/>
+      </w:pPr>
+      <w:r>
+        <w:rPr>
+          <w:rFonts w:ascii="Arial" w:hAnsi="Arial"/>
+          <w:sz w:val="18"/>
+          <w:szCs w:val="18"/>
+          <w:highlight w:val="yellow"/>
+        </w:rPr>
+        <w:t xml:space="preserve">OPCIONAL </w:t>
+      </w:r>
+      <w:r>
+        <w:rPr>
+          <w:rFonts w:ascii="Arial" w:hAnsi="Arial"/>
+          <w:sz w:val="18"/>
+          <w:szCs w:val="18"/>
+          <w:highlight w:val="yellow"/>
+        </w:rPr>
+        <w:t>Pie de imagen 1 (</w:t>
+      </w:r>
+      <w:r>
+        <w:rPr>
+          <w:rFonts w:ascii="Arial" w:hAnsi="Arial"/>
+          <w:b/>
+          <w:sz w:val="18"/>
+          <w:szCs w:val="18"/>
+          <w:highlight w:val="yellow"/>
+        </w:rPr>
+        <w:t>130</w:t>
+      </w:r>
+      <w:r>
+        <w:rPr>
+          <w:rFonts w:ascii="Arial" w:hAnsi="Arial"/>
+          <w:sz w:val="18"/>
+          <w:szCs w:val="18"/>
+          <w:highlight w:val="yellow"/>
+        </w:rPr>
         <w:t xml:space="preserve"> caracteres máx., se puede usar cursivas)</w:t>
       </w:r>
       <w:r>
@@ -6158,34 +6597,62 @@
         <w:t xml:space="preserve"> </w:t>
       </w:r>
       <w:r>
-        <w:t>¿Cuantas estrellas hay en el firmamento?</w:t>
-      </w:r>
-      <w:r>
-        <w:rPr>
-          <w:rFonts w:ascii="Arial" w:hAnsi="Arial"/>
-          <w:sz w:val="18"/>
-          <w:szCs w:val="18"/>
-        </w:rPr>
-        <w:t>.</w:t>
-      </w:r>
-    </w:p>
-    <w:p>
-      <w:pPr>
-        <w:rPr>
-          <w:rFonts w:ascii="Arial" w:hAnsi="Arial" w:cs="Arial"/>
-          <w:sz w:val="18"/>
-          <w:szCs w:val="18"/>
-        </w:rPr>
-      </w:pPr>
-    </w:p>
-    <w:p>
-      <w:pPr>
-        <w:rPr>
-          <w:rFonts w:ascii="Arial" w:hAnsi="Arial"/>
-          <w:sz w:val="18"/>
-          <w:szCs w:val="18"/>
-        </w:rPr>
-      </w:pPr>
+        <w:t>¿los granos de arena que hay en el mundo son infinitos?</w:t>
+      </w:r>
+    </w:p>
+    <w:p>
+      <w:pPr>
+        <w:rPr>
+          <w:rFonts w:ascii="Arial" w:hAnsi="Arial"/>
+          <w:sz w:val="18"/>
+          <w:szCs w:val="18"/>
+        </w:rPr>
+      </w:pPr>
+    </w:p>
+    <w:p>
+      <w:pPr>
+        <w:rPr>
+          <w:rFonts w:ascii="Arial" w:hAnsi="Arial" w:cs="Arial"/>
+          <w:sz w:val="18"/>
+          <w:szCs w:val="18"/>
+        </w:rPr>
+      </w:pPr>
+    </w:p>
+    <w:p>
+      <w:pPr>
+        <w:rPr>
+          <w:rFonts w:ascii="Arial" w:hAnsi="Arial" w:cs="Arial"/>
+          <w:sz w:val="18"/>
+          <w:szCs w:val="18"/>
+        </w:rPr>
+      </w:pPr>
+    </w:p>
+    <w:p>
+      <w:pPr>
+        <w:rPr>
+          <w:rFonts w:ascii="Arial" w:hAnsi="Arial"/>
+          <w:sz w:val="18"/>
+          <w:szCs w:val="18"/>
+        </w:rPr>
+      </w:pPr>
+      <w:r>
+        <w:rPr>
+          <w:rFonts w:ascii="Arial" w:hAnsi="Arial"/>
+          <w:b/>
+          <w:color w:val="FF0000"/>
+          <w:sz w:val="18"/>
+          <w:szCs w:val="18"/>
+        </w:rPr>
+        <w:t>*</w:t>
+      </w:r>
+      <w:r>
+        <w:rPr>
+          <w:rFonts w:ascii="Arial" w:hAnsi="Arial"/>
+          <w:sz w:val="18"/>
+          <w:szCs w:val="18"/>
+        </w:rPr>
+        <w:t xml:space="preserve"> </w:t>
+      </w:r>
       <w:r>
         <w:rPr>
           <w:rFonts w:ascii="Arial" w:hAnsi="Arial"/>
@@ -6193,360 +6660,51 @@
           <w:szCs w:val="18"/>
           <w:highlight w:val="green"/>
         </w:rPr>
-        <w:t xml:space="preserve">Imagen 1 </w:t>
-      </w:r>
-      <w:r>
-        <w:rPr>
-          <w:rFonts w:ascii="Arial" w:hAnsi="Arial"/>
-          <w:sz w:val="18"/>
-          <w:szCs w:val="18"/>
-          <w:highlight w:val="green"/>
-        </w:rPr>
-        <w:t>(borrar si no se ocupa)</w:t>
-      </w:r>
-      <w:r>
-        <w:rPr>
-          <w:rFonts w:ascii="Arial" w:hAnsi="Arial"/>
-          <w:sz w:val="18"/>
-          <w:szCs w:val="18"/>
-          <w:highlight w:val="green"/>
-        </w:rPr>
-        <w:t>:</w:t>
-      </w:r>
-    </w:p>
-    <w:p>
-      <w:pPr>
-        <w:rPr>
-          <w:rFonts w:ascii="Arial" w:hAnsi="Arial" w:cs="Arial"/>
-          <w:sz w:val="18"/>
-          <w:szCs w:val="18"/>
-        </w:rPr>
-      </w:pPr>
-      <w:r>
-        <w:rPr>
-          <w:rFonts w:ascii="Arial" w:hAnsi="Arial"/>
-          <w:b/>
-          <w:color w:val="FF0000"/>
-          <w:sz w:val="18"/>
-          <w:szCs w:val="18"/>
-        </w:rPr>
-        <w:t>*</w:t>
-      </w:r>
-      <w:r>
-        <w:rPr>
-          <w:rFonts w:ascii="Arial" w:hAnsi="Arial"/>
-          <w:sz w:val="18"/>
-          <w:szCs w:val="18"/>
-        </w:rPr>
+        <w:t>Texto</w:t>
+      </w:r>
+    </w:p>
+    <w:p>
+      <w:pPr>
+        <w:rPr>
+          <w:rFonts w:ascii="Arial" w:hAnsi="Arial" w:cs="Arial"/>
+          <w:sz w:val="18"/>
+          <w:szCs w:val="18"/>
+        </w:rPr>
+      </w:pPr>
+    </w:p>
+    <w:p>
+      <w:pPr>
+        <w:jc w:val="both"/>
+        <w:rPr>
+          <w:lang w:val="es-ES"/>
+        </w:rPr>
+      </w:pPr>
+      <w:r>
+        <w:t xml:space="preserve">Dado un número real siempre </w:t>
+      </w:r>
+      <w:r>
+        <w:t xml:space="preserve">es posible </w:t>
+      </w:r>
+      <w:r>
+        <w:t xml:space="preserve">encontrar </w:t>
+      </w:r>
+      <w:r>
+        <w:t>un número real</w:t>
+      </w:r>
+      <w:r>
         <w:t xml:space="preserve"> </w:t>
       </w:r>
       <w:r>
-        <w:rPr>
-          <w:rFonts w:ascii="Arial" w:hAnsi="Arial" w:cs="Arial"/>
-          <w:sz w:val="18"/>
-          <w:szCs w:val="18"/>
-          <w:highlight w:val="yellow"/>
-        </w:rPr>
-        <w:t xml:space="preserve">Nombre de archivo </w:t>
-      </w:r>
-      <w:proofErr w:type="spellStart"/>
-      <w:r>
-        <w:rPr>
-          <w:rFonts w:ascii="Arial" w:hAnsi="Arial" w:cs="Arial"/>
-          <w:sz w:val="18"/>
-          <w:szCs w:val="18"/>
-          <w:highlight w:val="yellow"/>
-        </w:rPr>
-        <w:t>Shutterstock</w:t>
-      </w:r>
-      <w:proofErr w:type="spellEnd"/>
-      <w:r>
-        <w:rPr>
-          <w:rFonts w:ascii="Arial" w:hAnsi="Arial" w:cs="Arial"/>
-          <w:sz w:val="18"/>
-          <w:szCs w:val="18"/>
-          <w:highlight w:val="yellow"/>
-        </w:rPr>
-        <w:t xml:space="preserve"> o descripción de ilustración a crear</w:t>
-      </w:r>
-    </w:p>
-    <w:p>
-      <w:pPr>
-        <w:rPr>
-          <w:rFonts w:ascii="Arial" w:hAnsi="Arial" w:cs="Arial"/>
-          <w:sz w:val="18"/>
-          <w:szCs w:val="18"/>
-        </w:rPr>
-      </w:pPr>
-    </w:p>
-    <w:p>
-      <w:pPr>
-        <w:jc w:val="both"/>
-        <w:rPr>
-          <w:rFonts w:ascii="Arial" w:hAnsi="Arial" w:cs="Arial"/>
-          <w:color w:val="B6DAE8"/>
-          <w:lang w:val="es-ES" w:eastAsia="es-ES"/>
-        </w:rPr>
-      </w:pPr>
-      <w:r>
-        <w:rPr>
-          <w:rFonts w:ascii="Arial" w:hAnsi="Arial" w:cs="Arial"/>
-          <w:color w:val="B6DAE8"/>
-          <w:lang w:val="es-ES" w:eastAsia="es-ES"/>
-        </w:rPr>
-        <w:t>106226930</w:t>
-      </w:r>
-    </w:p>
-    <w:p>
-      <w:pPr>
-        <w:rPr>
-          <w:rFonts w:ascii="Arial" w:hAnsi="Arial" w:cs="Arial"/>
-          <w:color w:val="FF0000"/>
-          <w:sz w:val="18"/>
-          <w:szCs w:val="18"/>
-        </w:rPr>
-      </w:pPr>
-    </w:p>
-    <w:p>
-      <w:pPr>
-        <w:rPr>
-          <w:rFonts w:ascii="Arial" w:hAnsi="Arial" w:cs="Arial"/>
-          <w:sz w:val="18"/>
-          <w:szCs w:val="18"/>
-        </w:rPr>
-      </w:pPr>
-      <w:r>
-        <w:rPr>
-          <w:rFonts w:ascii="Arial" w:hAnsi="Arial"/>
-          <w:b/>
-          <w:color w:val="FF0000"/>
-          <w:sz w:val="18"/>
-          <w:szCs w:val="18"/>
-        </w:rPr>
-        <w:t>*</w:t>
-      </w:r>
-      <w:r>
-        <w:rPr>
-          <w:rFonts w:ascii="Arial" w:hAnsi="Arial"/>
-          <w:sz w:val="18"/>
-          <w:szCs w:val="18"/>
-        </w:rPr>
-        <w:t xml:space="preserve"> </w:t>
-      </w:r>
-      <w:r>
-        <w:rPr>
-          <w:rFonts w:ascii="Arial" w:hAnsi="Arial" w:cs="Arial"/>
-          <w:sz w:val="18"/>
-          <w:szCs w:val="18"/>
-          <w:highlight w:val="yellow"/>
-        </w:rPr>
-        <w:t>Nombre de archivo codificado (ejemplo, CI_S3_G1_REC10_F1)</w:t>
-      </w:r>
-    </w:p>
-    <w:p>
-      <w:pPr>
-        <w:rPr>
-          <w:rFonts w:ascii="Arial" w:hAnsi="Arial" w:cs="Arial"/>
-          <w:sz w:val="18"/>
-          <w:szCs w:val="18"/>
-        </w:rPr>
-      </w:pPr>
-      <w:r>
-        <w:rPr>
-          <w:rFonts w:ascii="Arial" w:hAnsi="Arial" w:cs="Arial"/>
-          <w:sz w:val="18"/>
-          <w:szCs w:val="18"/>
-        </w:rPr>
-        <w:t xml:space="preserve"> </w:t>
-      </w:r>
-    </w:p>
-    <w:p>
-      <w:pPr>
-        <w:jc w:val="both"/>
-      </w:pPr>
-      <w:r>
-        <w:rPr>
-          <w:rFonts w:ascii="Arial" w:hAnsi="Arial"/>
-          <w:sz w:val="18"/>
-          <w:szCs w:val="18"/>
-          <w:highlight w:val="yellow"/>
-        </w:rPr>
-        <w:t xml:space="preserve">OPCIONAL </w:t>
-      </w:r>
-      <w:r>
-        <w:rPr>
-          <w:rFonts w:ascii="Arial" w:hAnsi="Arial"/>
-          <w:sz w:val="18"/>
-          <w:szCs w:val="18"/>
-          <w:highlight w:val="yellow"/>
-        </w:rPr>
-        <w:t>Pie de imagen 1 (</w:t>
-      </w:r>
-      <w:r>
-        <w:rPr>
-          <w:rFonts w:ascii="Arial" w:hAnsi="Arial"/>
-          <w:b/>
-          <w:sz w:val="18"/>
-          <w:szCs w:val="18"/>
-          <w:highlight w:val="yellow"/>
-        </w:rPr>
-        <w:t>130</w:t>
-      </w:r>
-      <w:r>
-        <w:rPr>
-          <w:rFonts w:ascii="Arial" w:hAnsi="Arial"/>
-          <w:sz w:val="18"/>
-          <w:szCs w:val="18"/>
-          <w:highlight w:val="yellow"/>
-        </w:rPr>
-        <w:t xml:space="preserve"> caracteres máx., se puede usar cursivas)</w:t>
-      </w:r>
-      <w:r>
-        <w:rPr>
-          <w:rFonts w:ascii="Arial" w:hAnsi="Arial"/>
-          <w:sz w:val="18"/>
-          <w:szCs w:val="18"/>
-        </w:rPr>
-        <w:t xml:space="preserve"> </w:t>
-      </w:r>
-      <w:r>
-        <w:t>En cual de los dos puñados hay más granos  de arena ¿Acaso los hemos contado?</w:t>
-      </w:r>
-    </w:p>
-    <w:p>
-      <w:pPr>
-        <w:rPr>
-          <w:rFonts w:ascii="Arial" w:hAnsi="Arial"/>
-          <w:sz w:val="18"/>
-          <w:szCs w:val="18"/>
-        </w:rPr>
-      </w:pPr>
-    </w:p>
-    <w:p>
-      <w:pPr>
-        <w:rPr>
-          <w:rFonts w:ascii="Arial" w:hAnsi="Arial" w:cs="Arial"/>
-          <w:sz w:val="18"/>
-          <w:szCs w:val="18"/>
-        </w:rPr>
-      </w:pPr>
-    </w:p>
-    <w:p>
-      <w:pPr>
-        <w:rPr>
-          <w:rFonts w:ascii="Arial" w:hAnsi="Arial" w:cs="Arial"/>
-          <w:sz w:val="18"/>
-          <w:szCs w:val="18"/>
-        </w:rPr>
-      </w:pPr>
-    </w:p>
-    <w:p>
-      <w:pPr>
-        <w:rPr>
-          <w:rFonts w:ascii="Arial" w:hAnsi="Arial"/>
-          <w:sz w:val="18"/>
-          <w:szCs w:val="18"/>
-        </w:rPr>
-      </w:pPr>
-      <w:r>
-        <w:rPr>
-          <w:rFonts w:ascii="Arial" w:hAnsi="Arial"/>
-          <w:b/>
-          <w:color w:val="FF0000"/>
-          <w:sz w:val="18"/>
-          <w:szCs w:val="18"/>
-        </w:rPr>
-        <w:t>*</w:t>
-      </w:r>
-      <w:r>
-        <w:rPr>
-          <w:rFonts w:ascii="Arial" w:hAnsi="Arial"/>
-          <w:sz w:val="18"/>
-          <w:szCs w:val="18"/>
-        </w:rPr>
-        <w:t xml:space="preserve"> </w:t>
-      </w:r>
-      <w:r>
-        <w:rPr>
-          <w:rFonts w:ascii="Arial" w:hAnsi="Arial"/>
-          <w:sz w:val="18"/>
-          <w:szCs w:val="18"/>
-          <w:highlight w:val="green"/>
-        </w:rPr>
-        <w:t>Texto</w:t>
-      </w:r>
-    </w:p>
-    <w:p>
-      <w:pPr>
-        <w:rPr>
-          <w:rFonts w:ascii="Arial" w:hAnsi="Arial" w:cs="Arial"/>
-          <w:sz w:val="18"/>
-          <w:szCs w:val="18"/>
-        </w:rPr>
-      </w:pPr>
-    </w:p>
-    <w:p/>
-    <w:p>
-      <w:pPr>
-        <w:jc w:val="both"/>
-        <w:rPr>
-          <w:lang w:val="es-ES"/>
-        </w:rPr>
-      </w:pPr>
-      <w:r>
-        <w:t xml:space="preserve">Dado un número real siempre podemos encontrar siempre uno más grande que otro, si pensamos en números como </w:t>
-      </w:r>
-      <m:oMath>
-        <m:r>
-          <w:rPr>
-            <w:rFonts w:ascii="Cambria Math" w:hAnsi="Cambria Math"/>
-          </w:rPr>
-          <m:t>234567</m:t>
-        </m:r>
-      </m:oMath>
-      <w:r>
-        <w:t xml:space="preserve"> encontramos </w:t>
-      </w:r>
-      <m:oMath>
-        <m:r>
-          <w:rPr>
-            <w:rFonts w:ascii="Cambria Math" w:hAnsi="Cambria Math"/>
-          </w:rPr>
-          <m:t>1234565</m:t>
-        </m:r>
-      </m:oMath>
-      <w:r>
-        <w:t xml:space="preserve"> pero más grande que el </w:t>
-      </w:r>
-      <w:proofErr w:type="spellStart"/>
-      <w:r>
-        <w:t>esta</w:t>
-      </w:r>
-      <w:proofErr w:type="spellEnd"/>
-      <w:r>
-        <w:t xml:space="preserve"> </w:t>
-      </w:r>
-      <m:oMath>
-        <m:r>
-          <w:rPr>
-            <w:rFonts w:ascii="Cambria Math" w:hAnsi="Cambria Math"/>
-          </w:rPr>
-          <m:t>23456789</m:t>
-        </m:r>
-      </m:oMath>
-      <w:r>
-        <w:t xml:space="preserve">, y aun más </w:t>
-      </w:r>
-      <m:oMath>
-        <m:r>
-          <w:rPr>
-            <w:rFonts w:ascii="Cambria Math" w:hAnsi="Cambria Math"/>
-          </w:rPr>
-          <m:t>987567234</m:t>
-        </m:r>
-      </m:oMath>
-      <w:r>
-        <w:t>, y podemos pensar en números muchísimo más grandes, por ejemplo u</w:t>
+        <w:t>mayor que este</w:t>
+      </w:r>
+      <w:r>
+        <w:t xml:space="preserve">, </w:t>
+      </w:r>
+      <w:r>
+        <w:t>P</w:t>
+      </w:r>
+      <w:r>
+        <w:t>or ejemplo u</w:t>
       </w:r>
       <w:r>
         <w:rPr>
@@ -6568,7 +6726,19 @@
         <w:rPr>
           <w:lang w:val="es-ES"/>
         </w:rPr>
-        <w:t xml:space="preserve"> es un 1 seguido de cien ceros </w:t>
+        <w:t xml:space="preserve"> es un 1 seguido de cien ceros</w:t>
+      </w:r>
+      <w:r>
+        <w:rPr>
+          <w:lang w:val="es-ES"/>
+        </w:rPr>
+        <w:t>, a este número se debe el nombre de uno de los buscadores más famosos de internet google y  supera el número de átomos que hay en el universo conocido, este número es:</w:t>
+      </w:r>
+      <w:r>
+        <w:rPr>
+          <w:lang w:val="es-ES"/>
+        </w:rPr>
+        <w:t xml:space="preserve"> </w:t>
       </w:r>
     </w:p>
     <w:p>
@@ -6578,151 +6748,81 @@
           <w:lang w:val="es-ES"/>
         </w:rPr>
       </w:pPr>
+      <w:r>
+        <w:rPr>
+          <w:lang w:val="es-ES"/>
+        </w:rPr>
+        <w:t>10</w:t>
+      </w:r>
+      <w:r>
+        <w:rPr>
+          <w:vertAlign w:val="superscript"/>
+          <w:lang w:val="es-ES"/>
+        </w:rPr>
+        <w:t>100</w:t>
+      </w:r>
+      <w:r>
+        <w:rPr>
+          <w:lang w:val="es-ES"/>
+        </w:rPr>
+        <w:t>=10 000 000 000 000 000 000 000 000 000 000 000 000 000 000 000 000 000 000 000 000 000 000 000 000 000 000 000 000 000 000 000 000 000</w:t>
+      </w:r>
     </w:p>
     <w:p>
       <w:pPr>
         <w:jc w:val="both"/>
-        <w:rPr>
-          <w:lang w:val="es-ES"/>
-        </w:rPr>
-      </w:pPr>
-    </w:p>
-    <w:p>
-      <w:pPr>
-        <w:jc w:val="both"/>
-        <w:rPr>
-          <w:rFonts w:ascii="Cambria Math" w:hAnsi="Cambria Math" w:hint="eastAsia"/>
-          <w:lang w:val="es-ES"/>
-          <w:oMath/>
-        </w:rPr>
-      </w:pPr>
-      <m:oMathPara>
-        <m:oMath>
-          <m:d>
-            <m:dPr>
-              <m:ctrlPr>
-                <w:rPr>
-                  <w:rFonts w:ascii="Cambria Math" w:hAnsi="Cambria Math"/>
-                  <w:i/>
-                  <w:lang w:val="es-ES"/>
-                </w:rPr>
-              </m:ctrlPr>
-            </m:dPr>
-            <m:e>
-              <m:sSup>
-                <m:sSupPr>
-                  <m:ctrlPr>
-                    <w:rPr>
-                      <w:rFonts w:ascii="Cambria Math" w:hAnsi="Cambria Math"/>
-                      <w:i/>
-                      <w:vertAlign w:val="superscript"/>
-                      <w:lang w:val="es-ES"/>
-                    </w:rPr>
-                  </m:ctrlPr>
-                </m:sSupPr>
-                <m:e>
-                  <m:r>
-                    <w:rPr>
-                      <w:rFonts w:ascii="Cambria Math" w:hAnsi="Cambria Math"/>
-                      <w:lang w:val="es-ES"/>
-                    </w:rPr>
-                    <m:t>10</m:t>
-                  </m:r>
-                  <m:ctrlPr>
-                    <w:rPr>
-                      <w:rFonts w:ascii="Cambria Math" w:hAnsi="Cambria Math"/>
-                      <w:i/>
-                      <w:lang w:val="es-ES"/>
-                    </w:rPr>
-                  </m:ctrlPr>
-                </m:e>
-                <m:sup>
-                  <m:r>
-                    <w:rPr>
-                      <w:rFonts w:ascii="Cambria Math" w:hAnsi="Cambria Math"/>
-                      <w:vertAlign w:val="superscript"/>
-                      <w:lang w:val="es-ES"/>
-                    </w:rPr>
-                    <m:t>100</m:t>
-                  </m:r>
-                </m:sup>
-              </m:sSup>
-            </m:e>
-          </m:d>
-          <m:r>
-            <w:rPr>
-              <w:rFonts w:ascii="Cambria Math" w:hAnsi="Cambria Math"/>
-              <w:lang w:val="es-ES"/>
-            </w:rPr>
-            <m:t>=10,000,000,000,000,000,000,000,000,000,000,000,000,000,000,000,000,000,</m:t>
-          </m:r>
-        </m:oMath>
-      </m:oMathPara>
-    </w:p>
-    <w:p>
-      <w:pPr>
-        <w:jc w:val="both"/>
-        <w:rPr>
-          <w:lang w:val="es-ES"/>
-        </w:rPr>
-      </w:pPr>
-      <m:oMathPara>
-        <m:oMath>
-          <m:r>
-            <w:rPr>
-              <w:rFonts w:ascii="Cambria Math" w:hAnsi="Cambria Math"/>
-              <w:lang w:val="es-ES"/>
-            </w:rPr>
-            <m:t>000,000,000,000,000,000,000,000,000,000,000,000,000,000,000,000</m:t>
-          </m:r>
-        </m:oMath>
-      </m:oMathPara>
-    </w:p>
-    <w:p>
-      <w:pPr>
-        <w:jc w:val="both"/>
-        <w:rPr>
-          <w:rFonts w:ascii="Cambria Math" w:hAnsi="Cambria Math" w:hint="eastAsia"/>
-          <w:lang w:val="es-ES"/>
-          <w:oMath/>
-        </w:rPr>
-      </w:pPr>
-    </w:p>
-    <w:p>
-      <w:pPr>
-        <w:jc w:val="both"/>
-        <w:rPr>
-          <w:lang w:val="es-ES"/>
-        </w:rPr>
-      </w:pPr>
-      <w:r>
-        <w:rPr>
-          <w:lang w:val="es-ES"/>
-        </w:rPr>
-        <w:t xml:space="preserve">Un gúgol </w:t>
-      </w:r>
-      <w:r>
-        <w:rPr>
-          <w:lang w:val="es-ES"/>
-        </w:rPr>
-        <w:t xml:space="preserve">es un número muy grande mucho más que la cantidad </w:t>
-      </w:r>
-      <w:r>
-        <w:rPr>
-          <w:lang w:val="es-ES"/>
-        </w:rPr>
-        <w:t xml:space="preserve">de partículas en el universo conocido, pero existe el </w:t>
-      </w:r>
-      <w:proofErr w:type="spellStart"/>
-      <w:r>
         <w:rPr>
           <w:b/>
           <w:bCs/>
           <w:lang w:val="es-ES"/>
         </w:rPr>
+      </w:pPr>
+      <w:r>
+        <w:rPr>
+          <w:lang w:val="es-ES"/>
+        </w:rPr>
+        <w:t xml:space="preserve">Y hace referencia a un número muy grande, pero no es infinito, debido a que hay números mucho mayores que un </w:t>
+      </w:r>
+      <w:proofErr w:type="spellStart"/>
+      <w:r>
+        <w:rPr>
+          <w:lang w:val="es-ES"/>
+        </w:rPr>
+        <w:t>gúgol</w:t>
+      </w:r>
+      <w:proofErr w:type="spellEnd"/>
+      <w:r>
+        <w:rPr>
+          <w:lang w:val="es-ES"/>
+        </w:rPr>
+        <w:t xml:space="preserve">, por ejemplo el </w:t>
+      </w:r>
+      <w:proofErr w:type="spellStart"/>
+      <w:r>
+        <w:rPr>
+          <w:b/>
+          <w:bCs/>
+          <w:lang w:val="es-ES"/>
+        </w:rPr>
         <w:t>Gúgolplex</w:t>
       </w:r>
       <w:proofErr w:type="spellEnd"/>
+      <w:r>
+        <w:rPr>
+          <w:b/>
+          <w:bCs/>
+          <w:lang w:val="es-ES"/>
+        </w:rPr>
+        <w:t xml:space="preserve"> </w:t>
+      </w:r>
+    </w:p>
+    <w:p>
+      <w:pPr>
+        <w:jc w:val="center"/>
+        <w:rPr>
+          <w:lang w:val="es-ES"/>
+        </w:rPr>
+      </w:pPr>
       <w:r>
         <w:rPr>
           <w:lang w:val="es-ES"/>
@@ -6803,11 +6903,27 @@
           <m:t>)</m:t>
         </m:r>
       </m:oMath>
-      <w:r>
+    </w:p>
+    <w:p>
+      <w:pPr>
+        <w:jc w:val="both"/>
         <w:rPr>
           <w:lang w:val="es-ES"/>
         </w:rPr>
-        <w:t xml:space="preserve"> </w:t>
+      </w:pPr>
+      <w:proofErr w:type="gramStart"/>
+      <w:r>
+        <w:rPr>
+          <w:lang w:val="es-ES"/>
+        </w:rPr>
+        <w:t>es</w:t>
+      </w:r>
+      <w:proofErr w:type="gramEnd"/>
+      <w:r>
+        <w:rPr>
+          <w:lang w:val="es-ES"/>
+        </w:rPr>
+        <w:t xml:space="preserve"> decir </w:t>
       </w:r>
       <w:r>
         <w:rPr>
@@ -6843,22 +6959,37 @@
       </w:r>
       <w:r>
         <w:rPr>
-          <w:i/>
           <w:iCs/>
           <w:lang w:val="es-ES"/>
         </w:rPr>
-        <w:t xml:space="preserve"> </w:t>
-      </w:r>
-      <w:r>
-        <w:rPr>
+        <w:t xml:space="preserve">, es un </w:t>
+      </w:r>
+      <w:proofErr w:type="spellStart"/>
+      <w:r>
+        <w:rPr>
+          <w:iCs/>
           <w:lang w:val="es-ES"/>
         </w:rPr>
-        <w:t xml:space="preserve">algo que ni si quiera podemos escribir, y </w:t>
-      </w:r>
-      <w:r>
-        <w:rPr>
+        <w:t>numero</w:t>
+      </w:r>
+      <w:proofErr w:type="spellEnd"/>
+      <w:r>
+        <w:rPr>
+          <w:iCs/>
           <w:lang w:val="es-ES"/>
         </w:rPr>
+        <w:t xml:space="preserve"> tan grande que </w:t>
+      </w:r>
+      <w:r>
+        <w:rPr>
+          <w:lang w:val="es-ES"/>
+        </w:rPr>
+        <w:t xml:space="preserve">ni si quiera podemos escribir, y </w:t>
+      </w:r>
+      <w:r>
+        <w:rPr>
+          <w:lang w:val="es-ES"/>
+        </w:rPr>
         <w:t xml:space="preserve">hay números todavía más grandes que necesitan "torres </w:t>
       </w:r>
       <w:r>
@@ -6901,77 +7032,77 @@
         <w:rPr>
           <w:lang w:val="es-ES"/>
         </w:rPr>
-        <w:t xml:space="preserve">¡Y es fácil </w:t>
+        <w:t xml:space="preserve">Además </w:t>
       </w:r>
       <w:r>
         <w:rPr>
           <w:lang w:val="es-ES"/>
         </w:rPr>
-        <w:t>encontrar números más grandes que estos sobrepasa nuestra imaginación!</w:t>
-      </w:r>
-    </w:p>
-    <w:p>
-      <w:pPr>
-        <w:jc w:val="both"/>
+        <w:t>como</w:t>
+      </w:r>
+      <w:r>
         <w:rPr>
           <w:lang w:val="es-ES"/>
         </w:rPr>
-      </w:pPr>
-    </w:p>
-    <w:p>
-      <w:pPr>
-        <w:jc w:val="both"/>
+        <w:t xml:space="preserve"> hay infinitos números reales </w:t>
+      </w:r>
+      <w:r>
         <w:rPr>
           <w:lang w:val="es-ES"/>
         </w:rPr>
-      </w:pPr>
+        <w:t xml:space="preserve">podemos </w:t>
+      </w:r>
       <w:r>
         <w:rPr>
           <w:lang w:val="es-ES"/>
         </w:rPr>
-        <w:t>Además decimos que hay infinitos números reales lo que hace que no podamos imaginarnos si quiera cuantos son.</w:t>
-      </w:r>
-    </w:p>
-    <w:p>
-      <w:pPr>
-        <w:jc w:val="both"/>
+        <w:t xml:space="preserve">imaginarnos </w:t>
+      </w:r>
+      <w:r>
         <w:rPr>
           <w:lang w:val="es-ES"/>
         </w:rPr>
-      </w:pPr>
-    </w:p>
-    <w:p>
-      <w:pPr>
-        <w:jc w:val="both"/>
+        <w:t xml:space="preserve">números reales tan grandes como se quiera. </w:t>
+      </w:r>
+      <w:r>
         <w:rPr>
           <w:lang w:val="es-ES"/>
         </w:rPr>
-      </w:pPr>
-      <w:r>
-        <w:rPr>
+        <w:t xml:space="preserve">Cuando tomamos números demasiado grandes decimos que estos son </w:t>
+      </w:r>
+      <w:r>
+        <w:rPr>
+          <w:b/>
           <w:lang w:val="es-ES"/>
         </w:rPr>
-        <w:t xml:space="preserve">Cuando tomamos números demasiado grandes decimos que estos son </w:t>
+        <w:t>infinitamente grandes</w:t>
       </w:r>
       <w:r>
         <w:rPr>
           <w:b/>
           <w:lang w:val="es-ES"/>
         </w:rPr>
-        <w:t>infinitamente grandes</w:t>
-      </w:r>
-      <w:r>
-        <w:rPr>
-          <w:b/>
+        <w:t xml:space="preserve">, </w:t>
+      </w:r>
+      <w:r>
+        <w:rPr>
           <w:lang w:val="es-ES"/>
         </w:rPr>
-        <w:t xml:space="preserve">, </w:t>
-      </w:r>
+        <w:t xml:space="preserve">recuerda la clave del infinito </w:t>
+      </w:r>
+      <w:proofErr w:type="spellStart"/>
       <w:r>
         <w:rPr>
           <w:lang w:val="es-ES"/>
         </w:rPr>
-        <w:t>recuerda la clave del infinito esta en que no termina.</w:t>
+        <w:t>esta</w:t>
+      </w:r>
+      <w:proofErr w:type="spellEnd"/>
+      <w:r>
+        <w:rPr>
+          <w:lang w:val="es-ES"/>
+        </w:rPr>
+        <w:t xml:space="preserve"> en que no termina.</w:t>
       </w:r>
     </w:p>
     <w:p>
@@ -7630,6 +7761,7 @@
           <w:noProof/>
           <w:lang w:val="es-CO" w:eastAsia="es-CO"/>
         </w:rPr>
+        <w:lastRenderedPageBreak/>
         <w:drawing>
           <wp:inline distT="0" distB="0" distL="0" distR="0" wp14:anchorId="51BEC6E8" wp14:editId="1EE19198">
             <wp:extent cx="3311102" cy="2833381"/>
@@ -7679,23 +7811,32 @@
           </wp:inline>
         </w:drawing>
       </w:r>
-    </w:p>
-    <w:p>
-      <w:pPr>
-        <w:rPr>
-          <w:rFonts w:ascii="Arial" w:hAnsi="Arial" w:cs="Arial"/>
-          <w:sz w:val="18"/>
-          <w:szCs w:val="18"/>
-        </w:rPr>
-      </w:pPr>
-      <w:r>
-        <w:rPr>
-          <w:rFonts w:ascii="Arial" w:hAnsi="Arial"/>
-          <w:b/>
+      <w:r>
+        <w:rPr>
+          <w:rFonts w:ascii="Arial" w:hAnsi="Arial" w:cs="Arial"/>
           <w:color w:val="FF0000"/>
           <w:sz w:val="18"/>
           <w:szCs w:val="18"/>
         </w:rPr>
+        <w:t xml:space="preserve">Animación </w:t>
+      </w:r>
+    </w:p>
+    <w:p>
+      <w:pPr>
+        <w:rPr>
+          <w:rFonts w:ascii="Arial" w:hAnsi="Arial" w:cs="Arial"/>
+          <w:sz w:val="18"/>
+          <w:szCs w:val="18"/>
+        </w:rPr>
+      </w:pPr>
+      <w:r>
+        <w:rPr>
+          <w:rFonts w:ascii="Arial" w:hAnsi="Arial"/>
+          <w:b/>
+          <w:color w:val="FF0000"/>
+          <w:sz w:val="18"/>
+          <w:szCs w:val="18"/>
+        </w:rPr>
         <w:t>*</w:t>
       </w:r>
       <w:r>
@@ -7732,6 +7873,23 @@
         </w:rPr>
         <w:t xml:space="preserve"> </w:t>
       </w:r>
+      <w:r>
+        <w:rPr>
+          <w:rFonts w:ascii="Arial" w:hAnsi="Arial" w:cs="Arial"/>
+          <w:sz w:val="18"/>
+          <w:szCs w:val="18"/>
+        </w:rPr>
+        <w:t>MA_11_03_CO_IMG05</w:t>
+      </w:r>
+    </w:p>
+    <w:p>
+      <w:pPr>
+        <w:rPr>
+          <w:rFonts w:ascii="Arial" w:hAnsi="Arial" w:cs="Arial"/>
+          <w:sz w:val="18"/>
+          <w:szCs w:val="18"/>
+        </w:rPr>
+      </w:pPr>
     </w:p>
     <w:p>
       <w:pPr>
@@ -7787,7 +7945,10 @@
         <w:t xml:space="preserve"> </w:t>
       </w:r>
       <w:r>
-        <w:t>Paradoja del estadio</w:t>
+        <w:t xml:space="preserve">Paradoja del </w:t>
+      </w:r>
+      <w:r>
+        <w:t>movimiento</w:t>
       </w:r>
     </w:p>
     <w:p>
@@ -7868,7 +8029,10 @@
         <w:jc w:val="both"/>
       </w:pPr>
       <w:r>
-        <w:t xml:space="preserve">Pensar en que existan cantidades </w:t>
+        <w:t xml:space="preserve">Las </w:t>
+      </w:r>
+      <w:r>
+        <w:t xml:space="preserve">cantidades </w:t>
       </w:r>
       <w:r>
         <w:rPr>
@@ -7886,25 +8050,28 @@
         <w:t>infinitamente grandes</w:t>
       </w:r>
       <w:r>
-        <w:t xml:space="preserve"> simultáneamente puede hacer que aparezcan paradojas, muchas de ellas ideadas por los </w:t>
+        <w:t xml:space="preserve"> simultáneamente puede</w:t>
+      </w:r>
+      <w:r>
+        <w:t>n</w:t>
+      </w:r>
+      <w:r>
+        <w:t xml:space="preserve"> hacer que aparezcan paradojas, muchas de ellas ideadas por los </w:t>
       </w:r>
       <w:r>
         <w:t xml:space="preserve">antiguos griegos </w:t>
       </w:r>
       <w:r>
+        <w:t xml:space="preserve">y </w:t>
+      </w:r>
+      <w:r>
         <w:t xml:space="preserve">asociadas al tiempo, la distancia </w:t>
       </w:r>
       <w:r>
         <w:t>y al movimiento</w:t>
       </w:r>
       <w:r>
-        <w:t xml:space="preserve">, jugando con el significado </w:t>
-      </w:r>
-      <w:r>
-        <w:t>de</w:t>
-      </w:r>
-      <w:r>
-        <w:t xml:space="preserve"> infinito. </w:t>
+        <w:t xml:space="preserve">. </w:t>
       </w:r>
       <w:r>
         <w:rPr>
@@ -7913,65 +8080,123 @@
         <w:t>Zenón</w:t>
       </w:r>
       <w:r>
-        <w:t xml:space="preserve"> de Elea, que vivió aproximadamente entre el 495 y el 435 a. de C. formuló algunas paradojas, una de las más famosas fue la propuesta acerca de un corredor.</w:t>
+        <w:t xml:space="preserve"> de Elea, que vivió aproximadamente entre el 495 y el 435 a. </w:t>
+      </w:r>
+      <w:r>
+        <w:t xml:space="preserve">de C. formuló algunas paradojas, </w:t>
+      </w:r>
+      <w:r>
+        <w:t xml:space="preserve">una de las más famosas </w:t>
+      </w:r>
+      <w:r>
+        <w:t xml:space="preserve">es la </w:t>
+      </w:r>
+      <w:r>
+        <w:t xml:space="preserve">paradoja del </w:t>
+      </w:r>
+      <w:r>
+        <w:t>movimiento.</w:t>
       </w:r>
     </w:p>
     <w:p>
       <w:pPr>
         <w:jc w:val="both"/>
       </w:pPr>
+      <w:r>
+        <w:t xml:space="preserve">Para Zenón de Elea, el movimiento no existe, porque para </w:t>
+      </w:r>
+      <w:r>
+        <w:t xml:space="preserve">recorrer </w:t>
+      </w:r>
+      <w:r>
+        <w:t>cualquier distancia por pequeña que sea,</w:t>
+      </w:r>
+      <w:r>
+        <w:t xml:space="preserve"> </w:t>
+      </w:r>
+      <w:r>
+        <w:t>desde un</w:t>
+      </w:r>
+      <w:r>
+        <w:t xml:space="preserve"> punto de salida </w:t>
+      </w:r>
+      <w:r>
+        <w:t xml:space="preserve">a la meta </w:t>
+      </w:r>
+      <w:r>
+        <w:t>deberá</w:t>
+      </w:r>
+      <w:r>
+        <w:t xml:space="preserve"> en primer lugar alcanzar el punto medio del trayecto</w:t>
+      </w:r>
+      <w:r>
+        <w:t xml:space="preserve"> es decir debe recorrer primero la mitad, pero después debe recorrer la mitad de</w:t>
+      </w:r>
+      <w:r>
+        <w:t xml:space="preserve"> </w:t>
+      </w:r>
+      <w:r>
+        <w:t xml:space="preserve">lo que le quede, </w:t>
+      </w:r>
+      <w:r>
+        <w:t xml:space="preserve">y </w:t>
+      </w:r>
+      <w:r>
+        <w:t xml:space="preserve">otra vez la mitad de lo que le quede, y así sucesivamente, puesto que siempre </w:t>
+      </w:r>
+      <w:r>
+        <w:t>se puede</w:t>
+      </w:r>
+      <w:r>
+        <w:t xml:space="preserve"> encontrar la mitad de cual</w:t>
+      </w:r>
+      <w:r>
+        <w:t>quier distancia</w:t>
+      </w:r>
+      <w:r>
+        <w:t>,</w:t>
+      </w:r>
+      <w:r>
+        <w:t xml:space="preserve"> por lo tanto se necesita de infinitos instantes de tiempo para recorrer los infinitos puntos  que hay entre el punto de salida y la meta.</w:t>
+      </w:r>
     </w:p>
     <w:p>
       <w:pPr>
         <w:jc w:val="both"/>
       </w:pPr>
       <w:r>
-        <w:t xml:space="preserve">Un corredor debe recorrer el espacio </w:t>
-      </w:r>
-      <w:r>
-        <w:t>desde un</w:t>
-      </w:r>
-      <w:r>
-        <w:t xml:space="preserve"> punto de salida y la meta. Para ello </w:t>
-      </w:r>
-      <w:r>
-        <w:t>deberá</w:t>
-      </w:r>
-      <w:r>
-        <w:t xml:space="preserve"> en primer lugar alcanzar el punto medio del trayecto</w:t>
-      </w:r>
-      <w:r>
-        <w:t xml:space="preserve"> es decir debe recorrer primero la mitad, pero después debe recorrer la mitad de</w:t>
+        <w:t>E</w:t>
+      </w:r>
+      <w:r>
+        <w:t>sta paradoja</w:t>
+      </w:r>
+      <w:r>
+        <w:t xml:space="preserve"> se da porque </w:t>
+      </w:r>
+      <w:r>
+        <w:t>Zenón</w:t>
+      </w:r>
+      <w:r>
+        <w:t xml:space="preserve"> de</w:t>
+      </w:r>
+      <w:r>
+        <w:t xml:space="preserve"> Elea presentó  la distancia como infinitamente divisi</w:t>
+      </w:r>
+      <w:r>
+        <w:t>ble, mientras que el tiempo</w:t>
+      </w:r>
+      <w:r>
+        <w:t xml:space="preserve">  formado por instantes indivisibles,  pero</w:t>
       </w:r>
       <w:r>
         <w:t xml:space="preserve"> </w:t>
       </w:r>
       <w:r>
-        <w:t xml:space="preserve">lo que le quede, </w:t>
-      </w:r>
-      <w:r>
-        <w:t xml:space="preserve">y </w:t>
-      </w:r>
-      <w:r>
-        <w:t>otra vez la mitad de lo que le quede, y así sucesivamente, puesto que siempre podemos encontrar la mitad de cualquier distancia (basta con dividir en dos), entonces debe hacer infinitos recorridos y pu</w:t>
-      </w:r>
-      <w:r>
-        <w:t xml:space="preserve">esto que nadie puede completar ese número infinito de tareas es necesario concluir que el corredor </w:t>
-      </w:r>
-      <w:r>
-        <w:t xml:space="preserve">nunca </w:t>
-      </w:r>
-      <w:r>
-        <w:t>puede alcanzar la meta.</w:t>
-      </w:r>
-      <w:r>
-        <w:t xml:space="preserve"> Sin embargo, sabemos que si llega, entonces ¿Qué paso?</w:t>
-      </w:r>
-    </w:p>
-    <w:p>
-      <w:pPr>
-        <w:jc w:val="both"/>
-      </w:pPr>
+        <w:t>el movimient</w:t>
+      </w:r>
+      <w:r>
+        <w:t>o existe porque tanto el tiempo como la distancia se pueden dividir infinitamente, por lo tanto a cada instante de tiempo  en cualquier movimiento le corresponde un punto en el espacio, este hecho explica la paradoja.</w:t>
+      </w:r>
     </w:p>
     <w:p>
       <w:pPr>
@@ -8848,6 +9073,18 @@
       <w:szCs w:val="20"/>
     </w:rPr>
   </w:style>
+  <w:style w:type="character" w:styleId="Hipervnculovisitado">
+    <w:name w:val="FollowedHyperlink"/>
+    <w:basedOn w:val="Fuentedeprrafopredeter"/>
+    <w:uiPriority w:val="99"/>
+    <w:semiHidden/>
+    <w:unhideWhenUsed/>
+    <w:rsid w:val="0050474F"/>
+    <w:rPr>
+      <w:color w:val="800080" w:themeColor="followedHyperlink"/>
+      <w:u w:val="single"/>
+    </w:rPr>
+  </w:style>
 </w:styles>
 </file>
 

</xml_diff>